<commit_message>
Bearbeitung,Erstellung und Löschen hinzugefügt
</commit_message>
<xml_diff>
--- a/Spezifikation.docx
+++ b/Spezifikation.docx
@@ -1,6 +1,6 @@
 
 <file path=word/document.xml><?xml version="1.0" encoding="utf-8"?>
-<w:document xmlns:wpc="http://schemas.microsoft.com/office/word/2010/wordprocessingCanvas" xmlns:cx="http://schemas.microsoft.com/office/drawing/2014/chartex" xmlns:cx1="http://schemas.microsoft.com/office/drawing/2015/9/8/chartex" xmlns:cx2="http://schemas.microsoft.com/office/drawing/2015/10/21/chartex" xmlns:cx3="http://schemas.microsoft.com/office/drawing/2016/5/9/chartex" xmlns:cx4="http://schemas.microsoft.com/office/drawing/2016/5/10/chartex" xmlns:cx5="http://schemas.microsoft.com/office/drawing/2016/5/11/chartex" xmlns:cx6="http://schemas.microsoft.com/office/drawing/2016/5/12/chartex" xmlns:cx7="http://schemas.microsoft.com/office/drawing/2016/5/13/chartex" xmlns:cx8="http://schemas.microsoft.com/office/drawing/2016/5/14/chartex" xmlns:mc="http://schemas.openxmlformats.org/markup-compatibility/2006" xmlns:aink="http://schemas.microsoft.com/office/drawing/2016/ink" xmlns:am3d="http://schemas.microsoft.com/office/drawing/2017/model3d" xmlns:o="urn:schemas-microsoft-com:office:office" xmlns:r="http://schemas.openxmlformats.org/officeDocument/2006/relationships" xmlns:m="http://schemas.openxmlformats.org/officeDocument/2006/math" xmlns:v="urn:schemas-microsoft-com:vml" xmlns:wp14="http://schemas.microsoft.com/office/word/2010/wordprocessingDrawing" xmlns:wp="http://schemas.openxmlformats.org/drawingml/2006/wordprocessingDrawing" xmlns:w10="urn:schemas-microsoft-com:office:word" xmlns:w="http://schemas.openxmlformats.org/wordprocessingml/2006/main" xmlns:w14="http://schemas.microsoft.com/office/word/2010/wordml" xmlns:w15="http://schemas.microsoft.com/office/word/2012/wordml" xmlns:w16cex="http://schemas.microsoft.com/office/word/2018/wordml/cex" xmlns:w16cid="http://schemas.microsoft.com/office/word/2016/wordml/cid" xmlns:w16="http://schemas.microsoft.com/office/word/2018/wordml" xmlns:w16sdtdh="http://schemas.microsoft.com/office/word/2020/wordml/sdtdatahash" xmlns:w16se="http://schemas.microsoft.com/office/word/2015/wordml/symex" xmlns:wpg="http://schemas.microsoft.com/office/word/2010/wordprocessingGroup" xmlns:wpi="http://schemas.microsoft.com/office/word/2010/wordprocessingInk" xmlns:wne="http://schemas.microsoft.com/office/word/2006/wordml" xmlns:wps="http://schemas.microsoft.com/office/word/2010/wordprocessingShape" mc:Ignorable="w14 w15 w16se w16cid w16 w16cex w16sdtdh wp14">
+<w:document xmlns:wpc="http://schemas.microsoft.com/office/word/2010/wordprocessingCanvas" xmlns:cx="http://schemas.microsoft.com/office/drawing/2014/chartex" xmlns:cx1="http://schemas.microsoft.com/office/drawing/2015/9/8/chartex" xmlns:cx2="http://schemas.microsoft.com/office/drawing/2015/10/21/chartex" xmlns:cx3="http://schemas.microsoft.com/office/drawing/2016/5/9/chartex" xmlns:cx4="http://schemas.microsoft.com/office/drawing/2016/5/10/chartex" xmlns:cx5="http://schemas.microsoft.com/office/drawing/2016/5/11/chartex" xmlns:cx6="http://schemas.microsoft.com/office/drawing/2016/5/12/chartex" xmlns:cx7="http://schemas.microsoft.com/office/drawing/2016/5/13/chartex" xmlns:cx8="http://schemas.microsoft.com/office/drawing/2016/5/14/chartex" xmlns:mc="http://schemas.openxmlformats.org/markup-compatibility/2006" xmlns:aink="http://schemas.microsoft.com/office/drawing/2016/ink" xmlns:am3d="http://schemas.microsoft.com/office/drawing/2017/model3d" xmlns:o="urn:schemas-microsoft-com:office:office" xmlns:oel="http://schemas.microsoft.com/office/2019/extlst" xmlns:r="http://schemas.openxmlformats.org/officeDocument/2006/relationships" xmlns:m="http://schemas.openxmlformats.org/officeDocument/2006/math" xmlns:v="urn:schemas-microsoft-com:vml" xmlns:wp14="http://schemas.microsoft.com/office/word/2010/wordprocessingDrawing" xmlns:wp="http://schemas.openxmlformats.org/drawingml/2006/wordprocessingDrawing" xmlns:w10="urn:schemas-microsoft-com:office:word" xmlns:w="http://schemas.openxmlformats.org/wordprocessingml/2006/main" xmlns:w14="http://schemas.microsoft.com/office/word/2010/wordml" xmlns:w15="http://schemas.microsoft.com/office/word/2012/wordml" xmlns:w16cex="http://schemas.microsoft.com/office/word/2018/wordml/cex" xmlns:w16cid="http://schemas.microsoft.com/office/word/2016/wordml/cid" xmlns:w16="http://schemas.microsoft.com/office/word/2018/wordml" xmlns:w16du="http://schemas.microsoft.com/office/word/2023/wordml/word16du" xmlns:w16sdtdh="http://schemas.microsoft.com/office/word/2020/wordml/sdtdatahash" xmlns:w16sdtfl="http://schemas.microsoft.com/office/word/2024/wordml/sdtformatlock" xmlns:w16se="http://schemas.microsoft.com/office/word/2015/wordml/symex" xmlns:wpg="http://schemas.microsoft.com/office/word/2010/wordprocessingGroup" xmlns:wpi="http://schemas.microsoft.com/office/word/2010/wordprocessingInk" xmlns:wne="http://schemas.microsoft.com/office/word/2006/wordml" xmlns:wps="http://schemas.microsoft.com/office/word/2010/wordprocessingShape" mc:Ignorable="w14 w15 w16se w16cid w16 w16cex w16sdtdh w16sdtfl w16du wp14">
   <w:body>
     <w:p>
       <w:pPr>
@@ -64,7 +64,6 @@
           <w:docPartUnique/>
         </w:docPartObj>
       </w:sdtPr>
-      <w:sdtEndPr/>
       <w:sdtContent>
         <w:p>
           <w:pPr>
@@ -4877,15 +4876,7 @@
     </w:p>
     <w:p>
       <w:r>
-        <w:t xml:space="preserve">Nutzende, </w:t>
-      </w:r>
-      <w:proofErr w:type="gramStart"/>
-      <w:r>
-        <w:t>die eigene Rezepte</w:t>
-      </w:r>
-      <w:proofErr w:type="gramEnd"/>
-      <w:r>
-        <w:t xml:space="preserve"> erstellt haben, können die d</w:t>
+        <w:t>Nutzende, die eigene Rezepte erstellt haben, können die d</w:t>
       </w:r>
       <w:r>
         <w:t xml:space="preserve">urchschnittliche Bewertung </w:t>
@@ -5475,7 +5466,19 @@
         <w:jc w:val="left"/>
       </w:pPr>
       <w:r>
-        <w:t>Der ‚Login‘-Button soll in der Menüleiste rechtsbündig sein.</w:t>
+        <w:t>Der ‚Login‘-Button</w:t>
+      </w:r>
+      <w:r>
+        <w:t>, sowie die Rezepterstellung</w:t>
+      </w:r>
+      <w:r>
+        <w:t xml:space="preserve"> soll</w:t>
+      </w:r>
+      <w:r>
+        <w:t>en</w:t>
+      </w:r>
+      <w:r>
+        <w:t xml:space="preserve"> in der Menüleiste rechtsbündig sein.</w:t>
       </w:r>
     </w:p>
     <w:p>
@@ -5493,10 +5496,13 @@
         <w:t xml:space="preserve">Bei der Farbgestaltung soll als Primärfarbe </w:t>
       </w:r>
       <w:r>
-        <w:t>#01528</w:t>
-      </w:r>
-      <w:r>
-        <w:t xml:space="preserve">A gewählt werden. Für Abstufungen und Hervorhebungen soll die Farbe </w:t>
+        <w:t>#0</w:t>
+      </w:r>
+      <w:r>
+        <w:t>03959</w:t>
+      </w:r>
+      <w:r>
+        <w:t xml:space="preserve"> gewählt werden. Für Abstufungen und Hervorhebungen soll die Farbe </w:t>
       </w:r>
       <w:r>
         <w:t>#55AFC2</w:t>
@@ -5510,6 +5516,9 @@
       <w:r>
         <w:t xml:space="preserve"> einzubinden.</w:t>
       </w:r>
+      <w:r>
+        <w:t xml:space="preserve"> Nebenbei werden noch die Farben Rot, Orange und Gelb als Farbverlauf des Hintergrundes verwendet.</w:t>
+      </w:r>
     </w:p>
     <w:p>
       <w:pPr>
@@ -5523,7 +5532,13 @@
     </w:p>
     <w:p>
       <w:r>
-        <w:t>Das Design soll sich responsiv an verschiedene Bildschirmgrößen wie Desktop, Tablet und Smartphone anpassen.</w:t>
+        <w:t xml:space="preserve">Das Design soll sich responsiv an verschiedene Bildschirmgrößen wie Desktop, Tablet und </w:t>
+      </w:r>
+      <w:r>
+        <w:t>Mobile</w:t>
+      </w:r>
+      <w:r>
+        <w:t xml:space="preserve"> anpassen.</w:t>
       </w:r>
     </w:p>
     <w:p>
@@ -5556,7 +5571,7 @@
         <w:spacing w:before="0" w:after="120"/>
       </w:pPr>
       <w:r>
-        <w:t>Rezeptübersicht/Filter</w:t>
+        <w:t>Button für Rezepterstellung</w:t>
       </w:r>
     </w:p>
     <w:p>
@@ -5569,6 +5584,50 @@
         <w:spacing w:before="0" w:after="120"/>
       </w:pPr>
       <w:r>
+        <w:t>Rezeptübersicht</w:t>
+      </w:r>
+    </w:p>
+    <w:p>
+      <w:pPr>
+        <w:pStyle w:val="Listenabsatz"/>
+        <w:numPr>
+          <w:ilvl w:val="0"/>
+          <w:numId w:val="13"/>
+        </w:numPr>
+        <w:spacing w:before="0" w:after="120"/>
+      </w:pPr>
+      <w:r>
+        <w:t xml:space="preserve">Suche mit </w:t>
+      </w:r>
+      <w:proofErr w:type="spellStart"/>
+      <w:r>
+        <w:t>Autofill</w:t>
+      </w:r>
+      <w:proofErr w:type="spellEnd"/>
+    </w:p>
+    <w:p>
+      <w:pPr>
+        <w:pStyle w:val="Listenabsatz"/>
+        <w:numPr>
+          <w:ilvl w:val="0"/>
+          <w:numId w:val="13"/>
+        </w:numPr>
+        <w:spacing w:before="0" w:after="120"/>
+      </w:pPr>
+      <w:r>
+        <w:t>Filter in Kategorien</w:t>
+      </w:r>
+    </w:p>
+    <w:p>
+      <w:pPr>
+        <w:pStyle w:val="Listenabsatz"/>
+        <w:numPr>
+          <w:ilvl w:val="0"/>
+          <w:numId w:val="13"/>
+        </w:numPr>
+        <w:spacing w:before="0" w:after="120"/>
+      </w:pPr>
+      <w:r>
         <w:t>„Top-Rezept“</w:t>
       </w:r>
     </w:p>
@@ -5576,141 +5635,49 @@
       <w:pPr>
         <w:pStyle w:val="berschrift3"/>
       </w:pPr>
-      <w:bookmarkStart w:id="39" w:name="_Toc198897045"/>
-      <w:r>
-        <w:t>Alle Rezepte</w:t>
+      <w:bookmarkStart w:id="39" w:name="_Toc198897046"/>
+      <w:r>
+        <w:t>Eigene Rezepte</w:t>
       </w:r>
       <w:bookmarkEnd w:id="39"/>
     </w:p>
     <w:p>
       <w:pPr>
-        <w:spacing w:before="0" w:after="160" w:line="259" w:lineRule="auto"/>
-        <w:jc w:val="left"/>
-        <w:rPr>
-          <w:highlight w:val="yellow"/>
-        </w:rPr>
-      </w:pPr>
-      <w:r>
-        <w:rPr>
-          <w:highlight w:val="yellow"/>
-        </w:rPr>
-        <w:t xml:space="preserve">Filter und Suche </w:t>
-      </w:r>
-      <w:r>
-        <w:rPr>
-          <w:highlight w:val="yellow"/>
-        </w:rPr>
-        <w:t>oben</w:t>
-      </w:r>
-      <w:r>
-        <w:rPr>
-          <w:highlight w:val="yellow"/>
-        </w:rPr>
-        <w:t xml:space="preserve"> platziert</w:t>
-      </w:r>
-      <w:r>
-        <w:rPr>
-          <w:highlight w:val="yellow"/>
-        </w:rPr>
-        <w:t>.</w:t>
-      </w:r>
-    </w:p>
+        <w:pStyle w:val="Listenabsatz"/>
+        <w:numPr>
+          <w:ilvl w:val="0"/>
+          <w:numId w:val="13"/>
+        </w:numPr>
+        <w:spacing w:before="0" w:after="120"/>
+      </w:pPr>
+      <w:r>
+        <w:t>Eigenerstellte Rezepte</w:t>
+      </w:r>
+    </w:p>
+    <w:p/>
     <w:p>
       <w:pPr>
         <w:pStyle w:val="berschrift3"/>
       </w:pPr>
-      <w:bookmarkStart w:id="40" w:name="_Toc198897046"/>
-      <w:r>
-        <w:t>Eigene Rezepte</w:t>
-      </w:r>
-      <w:bookmarkEnd w:id="40"/>
-    </w:p>
-    <w:p>
-      <w:proofErr w:type="spellStart"/>
-      <w:r>
-        <w:rPr>
-          <w:highlight w:val="yellow"/>
-        </w:rPr>
-        <w:t>Bla</w:t>
-      </w:r>
-      <w:proofErr w:type="spellEnd"/>
-      <w:r>
-        <w:rPr>
-          <w:highlight w:val="yellow"/>
-        </w:rPr>
-        <w:t xml:space="preserve"> </w:t>
-      </w:r>
-      <w:proofErr w:type="spellStart"/>
-      <w:r>
-        <w:rPr>
-          <w:highlight w:val="yellow"/>
-        </w:rPr>
-        <w:t>bla</w:t>
-      </w:r>
-      <w:proofErr w:type="spellEnd"/>
-      <w:r>
-        <w:rPr>
-          <w:highlight w:val="yellow"/>
-        </w:rPr>
-        <w:t xml:space="preserve"> </w:t>
-      </w:r>
-      <w:proofErr w:type="spellStart"/>
-      <w:r>
-        <w:rPr>
-          <w:highlight w:val="yellow"/>
-        </w:rPr>
-        <w:t>bla</w:t>
-      </w:r>
-      <w:proofErr w:type="spellEnd"/>
-    </w:p>
-    <w:p>
-      <w:pPr>
-        <w:pStyle w:val="berschrift3"/>
-      </w:pPr>
-      <w:bookmarkStart w:id="41" w:name="_Toc198897047"/>
+      <w:bookmarkStart w:id="40" w:name="_Toc198897047"/>
       <w:r>
         <w:lastRenderedPageBreak/>
         <w:t>Favoriten</w:t>
       </w:r>
-      <w:bookmarkEnd w:id="41"/>
-    </w:p>
-    <w:p>
-      <w:proofErr w:type="spellStart"/>
-      <w:r>
-        <w:rPr>
-          <w:highlight w:val="yellow"/>
-        </w:rPr>
-        <w:t>Bla</w:t>
-      </w:r>
-      <w:proofErr w:type="spellEnd"/>
-      <w:r>
-        <w:rPr>
-          <w:highlight w:val="yellow"/>
-        </w:rPr>
-        <w:t xml:space="preserve"> </w:t>
-      </w:r>
-      <w:proofErr w:type="spellStart"/>
-      <w:r>
-        <w:rPr>
-          <w:highlight w:val="yellow"/>
-        </w:rPr>
-        <w:t>bla</w:t>
-      </w:r>
-      <w:proofErr w:type="spellEnd"/>
-      <w:r>
-        <w:rPr>
-          <w:highlight w:val="yellow"/>
-        </w:rPr>
-        <w:t xml:space="preserve"> </w:t>
-      </w:r>
-      <w:proofErr w:type="spellStart"/>
-      <w:r>
-        <w:rPr>
-          <w:highlight w:val="yellow"/>
-        </w:rPr>
-        <w:t>bla</w:t>
-      </w:r>
-      <w:proofErr w:type="spellEnd"/>
+      <w:bookmarkEnd w:id="40"/>
+    </w:p>
+    <w:p>
+      <w:pPr>
+        <w:pStyle w:val="Listenabsatz"/>
+        <w:numPr>
+          <w:ilvl w:val="0"/>
+          <w:numId w:val="13"/>
+        </w:numPr>
+        <w:spacing w:before="0" w:after="120"/>
+      </w:pPr>
+      <w:r>
+        <w:t xml:space="preserve">Alle als Favorit gemerkten Rezepte </w:t>
+      </w:r>
     </w:p>
     <w:p>
       <w:pPr>
@@ -5729,21 +5696,21 @@
       <w:pPr>
         <w:pStyle w:val="berschrift1"/>
       </w:pPr>
-      <w:bookmarkStart w:id="42" w:name="_Toc198897048"/>
+      <w:bookmarkStart w:id="41" w:name="_Toc198897048"/>
       <w:r>
         <w:t>Sicherheit &amp; Datenschutz</w:t>
       </w:r>
+      <w:bookmarkEnd w:id="41"/>
+    </w:p>
+    <w:p>
+      <w:pPr>
+        <w:pStyle w:val="berschrift2"/>
+      </w:pPr>
+      <w:bookmarkStart w:id="42" w:name="_Toc198897049"/>
+      <w:r>
+        <w:t>Rechte &amp; Rollen</w:t>
+      </w:r>
       <w:bookmarkEnd w:id="42"/>
-    </w:p>
-    <w:p>
-      <w:pPr>
-        <w:pStyle w:val="berschrift2"/>
-      </w:pPr>
-      <w:bookmarkStart w:id="43" w:name="_Toc198897049"/>
-      <w:r>
-        <w:t>Rechte &amp; Rollen</w:t>
-      </w:r>
-      <w:bookmarkEnd w:id="43"/>
     </w:p>
     <w:p>
       <w:pPr>
@@ -5840,11 +5807,11 @@
       <w:pPr>
         <w:pStyle w:val="berschrift1"/>
       </w:pPr>
-      <w:bookmarkStart w:id="44" w:name="_Toc198897050"/>
+      <w:bookmarkStart w:id="43" w:name="_Toc198897050"/>
       <w:r>
         <w:t>Technische Anforderungen</w:t>
       </w:r>
-      <w:bookmarkEnd w:id="44"/>
+      <w:bookmarkEnd w:id="43"/>
     </w:p>
     <w:p>
       <w:pPr>
@@ -5998,7 +5965,7 @@
 </file>
 
 <file path=word/endnotes.xml><?xml version="1.0" encoding="utf-8"?>
-<w:endnotes xmlns:wpc="http://schemas.microsoft.com/office/word/2010/wordprocessingCanvas" xmlns:cx="http://schemas.microsoft.com/office/drawing/2014/chartex" xmlns:cx1="http://schemas.microsoft.com/office/drawing/2015/9/8/chartex" xmlns:cx2="http://schemas.microsoft.com/office/drawing/2015/10/21/chartex" xmlns:cx3="http://schemas.microsoft.com/office/drawing/2016/5/9/chartex" xmlns:cx4="http://schemas.microsoft.com/office/drawing/2016/5/10/chartex" xmlns:cx5="http://schemas.microsoft.com/office/drawing/2016/5/11/chartex" xmlns:cx6="http://schemas.microsoft.com/office/drawing/2016/5/12/chartex" xmlns:cx7="http://schemas.microsoft.com/office/drawing/2016/5/13/chartex" xmlns:cx8="http://schemas.microsoft.com/office/drawing/2016/5/14/chartex" xmlns:mc="http://schemas.openxmlformats.org/markup-compatibility/2006" xmlns:aink="http://schemas.microsoft.com/office/drawing/2016/ink" xmlns:am3d="http://schemas.microsoft.com/office/drawing/2017/model3d" xmlns:o="urn:schemas-microsoft-com:office:office" xmlns:r="http://schemas.openxmlformats.org/officeDocument/2006/relationships" xmlns:m="http://schemas.openxmlformats.org/officeDocument/2006/math" xmlns:v="urn:schemas-microsoft-com:vml" xmlns:wp14="http://schemas.microsoft.com/office/word/2010/wordprocessingDrawing" xmlns:wp="http://schemas.openxmlformats.org/drawingml/2006/wordprocessingDrawing" xmlns:w10="urn:schemas-microsoft-com:office:word" xmlns:w="http://schemas.openxmlformats.org/wordprocessingml/2006/main" xmlns:w14="http://schemas.microsoft.com/office/word/2010/wordml" xmlns:w15="http://schemas.microsoft.com/office/word/2012/wordml" xmlns:w16cex="http://schemas.microsoft.com/office/word/2018/wordml/cex" xmlns:w16cid="http://schemas.microsoft.com/office/word/2016/wordml/cid" xmlns:w16="http://schemas.microsoft.com/office/word/2018/wordml" xmlns:w16sdtdh="http://schemas.microsoft.com/office/word/2020/wordml/sdtdatahash" xmlns:w16se="http://schemas.microsoft.com/office/word/2015/wordml/symex" xmlns:wpg="http://schemas.microsoft.com/office/word/2010/wordprocessingGroup" xmlns:wpi="http://schemas.microsoft.com/office/word/2010/wordprocessingInk" xmlns:wne="http://schemas.microsoft.com/office/word/2006/wordml" xmlns:wps="http://schemas.microsoft.com/office/word/2010/wordprocessingShape" mc:Ignorable="w14 w15 w16se w16cid w16 w16cex w16sdtdh wp14">
+<w:endnotes xmlns:wpc="http://schemas.microsoft.com/office/word/2010/wordprocessingCanvas" xmlns:cx="http://schemas.microsoft.com/office/drawing/2014/chartex" xmlns:cx1="http://schemas.microsoft.com/office/drawing/2015/9/8/chartex" xmlns:cx2="http://schemas.microsoft.com/office/drawing/2015/10/21/chartex" xmlns:cx3="http://schemas.microsoft.com/office/drawing/2016/5/9/chartex" xmlns:cx4="http://schemas.microsoft.com/office/drawing/2016/5/10/chartex" xmlns:cx5="http://schemas.microsoft.com/office/drawing/2016/5/11/chartex" xmlns:cx6="http://schemas.microsoft.com/office/drawing/2016/5/12/chartex" xmlns:cx7="http://schemas.microsoft.com/office/drawing/2016/5/13/chartex" xmlns:cx8="http://schemas.microsoft.com/office/drawing/2016/5/14/chartex" xmlns:mc="http://schemas.openxmlformats.org/markup-compatibility/2006" xmlns:aink="http://schemas.microsoft.com/office/drawing/2016/ink" xmlns:am3d="http://schemas.microsoft.com/office/drawing/2017/model3d" xmlns:o="urn:schemas-microsoft-com:office:office" xmlns:oel="http://schemas.microsoft.com/office/2019/extlst" xmlns:r="http://schemas.openxmlformats.org/officeDocument/2006/relationships" xmlns:m="http://schemas.openxmlformats.org/officeDocument/2006/math" xmlns:v="urn:schemas-microsoft-com:vml" xmlns:wp14="http://schemas.microsoft.com/office/word/2010/wordprocessingDrawing" xmlns:wp="http://schemas.openxmlformats.org/drawingml/2006/wordprocessingDrawing" xmlns:w10="urn:schemas-microsoft-com:office:word" xmlns:w="http://schemas.openxmlformats.org/wordprocessingml/2006/main" xmlns:w14="http://schemas.microsoft.com/office/word/2010/wordml" xmlns:w15="http://schemas.microsoft.com/office/word/2012/wordml" xmlns:w16cex="http://schemas.microsoft.com/office/word/2018/wordml/cex" xmlns:w16cid="http://schemas.microsoft.com/office/word/2016/wordml/cid" xmlns:w16="http://schemas.microsoft.com/office/word/2018/wordml" xmlns:w16du="http://schemas.microsoft.com/office/word/2023/wordml/word16du" xmlns:w16sdtdh="http://schemas.microsoft.com/office/word/2020/wordml/sdtdatahash" xmlns:w16sdtfl="http://schemas.microsoft.com/office/word/2024/wordml/sdtformatlock" xmlns:w16se="http://schemas.microsoft.com/office/word/2015/wordml/symex" xmlns:wpg="http://schemas.microsoft.com/office/word/2010/wordprocessingGroup" xmlns:wpi="http://schemas.microsoft.com/office/word/2010/wordprocessingInk" xmlns:wne="http://schemas.microsoft.com/office/word/2006/wordml" xmlns:wps="http://schemas.microsoft.com/office/word/2010/wordprocessingShape" mc:Ignorable="w14 w15 w16se w16cid w16 w16cex w16sdtdh w16sdtfl w16du wp14">
   <w:endnote w:type="separator" w:id="-1">
     <w:p>
       <w:pPr>
@@ -6023,7 +5990,7 @@
 </file>
 
 <file path=word/footer1.xml><?xml version="1.0" encoding="utf-8"?>
-<w:ftr xmlns:wpc="http://schemas.microsoft.com/office/word/2010/wordprocessingCanvas" xmlns:cx="http://schemas.microsoft.com/office/drawing/2014/chartex" xmlns:cx1="http://schemas.microsoft.com/office/drawing/2015/9/8/chartex" xmlns:cx2="http://schemas.microsoft.com/office/drawing/2015/10/21/chartex" xmlns:cx3="http://schemas.microsoft.com/office/drawing/2016/5/9/chartex" xmlns:cx4="http://schemas.microsoft.com/office/drawing/2016/5/10/chartex" xmlns:cx5="http://schemas.microsoft.com/office/drawing/2016/5/11/chartex" xmlns:cx6="http://schemas.microsoft.com/office/drawing/2016/5/12/chartex" xmlns:cx7="http://schemas.microsoft.com/office/drawing/2016/5/13/chartex" xmlns:cx8="http://schemas.microsoft.com/office/drawing/2016/5/14/chartex" xmlns:mc="http://schemas.openxmlformats.org/markup-compatibility/2006" xmlns:aink="http://schemas.microsoft.com/office/drawing/2016/ink" xmlns:am3d="http://schemas.microsoft.com/office/drawing/2017/model3d" xmlns:o="urn:schemas-microsoft-com:office:office" xmlns:r="http://schemas.openxmlformats.org/officeDocument/2006/relationships" xmlns:m="http://schemas.openxmlformats.org/officeDocument/2006/math" xmlns:v="urn:schemas-microsoft-com:vml" xmlns:wp14="http://schemas.microsoft.com/office/word/2010/wordprocessingDrawing" xmlns:wp="http://schemas.openxmlformats.org/drawingml/2006/wordprocessingDrawing" xmlns:w10="urn:schemas-microsoft-com:office:word" xmlns:w="http://schemas.openxmlformats.org/wordprocessingml/2006/main" xmlns:w14="http://schemas.microsoft.com/office/word/2010/wordml" xmlns:w15="http://schemas.microsoft.com/office/word/2012/wordml" xmlns:w16cex="http://schemas.microsoft.com/office/word/2018/wordml/cex" xmlns:w16cid="http://schemas.microsoft.com/office/word/2016/wordml/cid" xmlns:w16="http://schemas.microsoft.com/office/word/2018/wordml" xmlns:w16sdtdh="http://schemas.microsoft.com/office/word/2020/wordml/sdtdatahash" xmlns:w16se="http://schemas.microsoft.com/office/word/2015/wordml/symex" xmlns:wpg="http://schemas.microsoft.com/office/word/2010/wordprocessingGroup" xmlns:wpi="http://schemas.microsoft.com/office/word/2010/wordprocessingInk" xmlns:wne="http://schemas.microsoft.com/office/word/2006/wordml" xmlns:wps="http://schemas.microsoft.com/office/word/2010/wordprocessingShape" mc:Ignorable="w14 w15 w16se w16cid w16 w16cex w16sdtdh wp14">
+<w:ftr xmlns:wpc="http://schemas.microsoft.com/office/word/2010/wordprocessingCanvas" xmlns:cx="http://schemas.microsoft.com/office/drawing/2014/chartex" xmlns:cx1="http://schemas.microsoft.com/office/drawing/2015/9/8/chartex" xmlns:cx2="http://schemas.microsoft.com/office/drawing/2015/10/21/chartex" xmlns:cx3="http://schemas.microsoft.com/office/drawing/2016/5/9/chartex" xmlns:cx4="http://schemas.microsoft.com/office/drawing/2016/5/10/chartex" xmlns:cx5="http://schemas.microsoft.com/office/drawing/2016/5/11/chartex" xmlns:cx6="http://schemas.microsoft.com/office/drawing/2016/5/12/chartex" xmlns:cx7="http://schemas.microsoft.com/office/drawing/2016/5/13/chartex" xmlns:cx8="http://schemas.microsoft.com/office/drawing/2016/5/14/chartex" xmlns:mc="http://schemas.openxmlformats.org/markup-compatibility/2006" xmlns:aink="http://schemas.microsoft.com/office/drawing/2016/ink" xmlns:am3d="http://schemas.microsoft.com/office/drawing/2017/model3d" xmlns:o="urn:schemas-microsoft-com:office:office" xmlns:oel="http://schemas.microsoft.com/office/2019/extlst" xmlns:r="http://schemas.openxmlformats.org/officeDocument/2006/relationships" xmlns:m="http://schemas.openxmlformats.org/officeDocument/2006/math" xmlns:v="urn:schemas-microsoft-com:vml" xmlns:wp14="http://schemas.microsoft.com/office/word/2010/wordprocessingDrawing" xmlns:wp="http://schemas.openxmlformats.org/drawingml/2006/wordprocessingDrawing" xmlns:w10="urn:schemas-microsoft-com:office:word" xmlns:w="http://schemas.openxmlformats.org/wordprocessingml/2006/main" xmlns:w14="http://schemas.microsoft.com/office/word/2010/wordml" xmlns:w15="http://schemas.microsoft.com/office/word/2012/wordml" xmlns:w16cex="http://schemas.microsoft.com/office/word/2018/wordml/cex" xmlns:w16cid="http://schemas.microsoft.com/office/word/2016/wordml/cid" xmlns:w16="http://schemas.microsoft.com/office/word/2018/wordml" xmlns:w16du="http://schemas.microsoft.com/office/word/2023/wordml/word16du" xmlns:w16sdtdh="http://schemas.microsoft.com/office/word/2020/wordml/sdtdatahash" xmlns:w16sdtfl="http://schemas.microsoft.com/office/word/2024/wordml/sdtformatlock" xmlns:w16se="http://schemas.microsoft.com/office/word/2015/wordml/symex" xmlns:wpg="http://schemas.microsoft.com/office/word/2010/wordprocessingGroup" xmlns:wpi="http://schemas.microsoft.com/office/word/2010/wordprocessingInk" xmlns:wne="http://schemas.microsoft.com/office/word/2006/wordml" xmlns:wps="http://schemas.microsoft.com/office/word/2010/wordprocessingShape" mc:Ignorable="w14 w15 w16se w16cid w16 w16cex w16sdtdh w16sdtfl w16du wp14">
   <w:p>
     <w:pPr>
       <w:pStyle w:val="Fuzeile"/>
@@ -6033,7 +6000,7 @@
 </file>
 
 <file path=word/footer2.xml><?xml version="1.0" encoding="utf-8"?>
-<w:ftr xmlns:wpc="http://schemas.microsoft.com/office/word/2010/wordprocessingCanvas" xmlns:cx="http://schemas.microsoft.com/office/drawing/2014/chartex" xmlns:cx1="http://schemas.microsoft.com/office/drawing/2015/9/8/chartex" xmlns:cx2="http://schemas.microsoft.com/office/drawing/2015/10/21/chartex" xmlns:cx3="http://schemas.microsoft.com/office/drawing/2016/5/9/chartex" xmlns:cx4="http://schemas.microsoft.com/office/drawing/2016/5/10/chartex" xmlns:cx5="http://schemas.microsoft.com/office/drawing/2016/5/11/chartex" xmlns:cx6="http://schemas.microsoft.com/office/drawing/2016/5/12/chartex" xmlns:cx7="http://schemas.microsoft.com/office/drawing/2016/5/13/chartex" xmlns:cx8="http://schemas.microsoft.com/office/drawing/2016/5/14/chartex" xmlns:mc="http://schemas.openxmlformats.org/markup-compatibility/2006" xmlns:aink="http://schemas.microsoft.com/office/drawing/2016/ink" xmlns:am3d="http://schemas.microsoft.com/office/drawing/2017/model3d" xmlns:o="urn:schemas-microsoft-com:office:office" xmlns:r="http://schemas.openxmlformats.org/officeDocument/2006/relationships" xmlns:m="http://schemas.openxmlformats.org/officeDocument/2006/math" xmlns:v="urn:schemas-microsoft-com:vml" xmlns:wp14="http://schemas.microsoft.com/office/word/2010/wordprocessingDrawing" xmlns:wp="http://schemas.openxmlformats.org/drawingml/2006/wordprocessingDrawing" xmlns:w10="urn:schemas-microsoft-com:office:word" xmlns:w="http://schemas.openxmlformats.org/wordprocessingml/2006/main" xmlns:w14="http://schemas.microsoft.com/office/word/2010/wordml" xmlns:w15="http://schemas.microsoft.com/office/word/2012/wordml" xmlns:w16cex="http://schemas.microsoft.com/office/word/2018/wordml/cex" xmlns:w16cid="http://schemas.microsoft.com/office/word/2016/wordml/cid" xmlns:w16="http://schemas.microsoft.com/office/word/2018/wordml" xmlns:w16sdtdh="http://schemas.microsoft.com/office/word/2020/wordml/sdtdatahash" xmlns:w16se="http://schemas.microsoft.com/office/word/2015/wordml/symex" xmlns:wpg="http://schemas.microsoft.com/office/word/2010/wordprocessingGroup" xmlns:wpi="http://schemas.microsoft.com/office/word/2010/wordprocessingInk" xmlns:wne="http://schemas.microsoft.com/office/word/2006/wordml" xmlns:wps="http://schemas.microsoft.com/office/word/2010/wordprocessingShape" mc:Ignorable="w14 w15 w16se w16cid w16 w16cex w16sdtdh wp14">
+<w:ftr xmlns:wpc="http://schemas.microsoft.com/office/word/2010/wordprocessingCanvas" xmlns:cx="http://schemas.microsoft.com/office/drawing/2014/chartex" xmlns:cx1="http://schemas.microsoft.com/office/drawing/2015/9/8/chartex" xmlns:cx2="http://schemas.microsoft.com/office/drawing/2015/10/21/chartex" xmlns:cx3="http://schemas.microsoft.com/office/drawing/2016/5/9/chartex" xmlns:cx4="http://schemas.microsoft.com/office/drawing/2016/5/10/chartex" xmlns:cx5="http://schemas.microsoft.com/office/drawing/2016/5/11/chartex" xmlns:cx6="http://schemas.microsoft.com/office/drawing/2016/5/12/chartex" xmlns:cx7="http://schemas.microsoft.com/office/drawing/2016/5/13/chartex" xmlns:cx8="http://schemas.microsoft.com/office/drawing/2016/5/14/chartex" xmlns:mc="http://schemas.openxmlformats.org/markup-compatibility/2006" xmlns:aink="http://schemas.microsoft.com/office/drawing/2016/ink" xmlns:am3d="http://schemas.microsoft.com/office/drawing/2017/model3d" xmlns:o="urn:schemas-microsoft-com:office:office" xmlns:oel="http://schemas.microsoft.com/office/2019/extlst" xmlns:r="http://schemas.openxmlformats.org/officeDocument/2006/relationships" xmlns:m="http://schemas.openxmlformats.org/officeDocument/2006/math" xmlns:v="urn:schemas-microsoft-com:vml" xmlns:wp14="http://schemas.microsoft.com/office/word/2010/wordprocessingDrawing" xmlns:wp="http://schemas.openxmlformats.org/drawingml/2006/wordprocessingDrawing" xmlns:w10="urn:schemas-microsoft-com:office:word" xmlns:w="http://schemas.openxmlformats.org/wordprocessingml/2006/main" xmlns:w14="http://schemas.microsoft.com/office/word/2010/wordml" xmlns:w15="http://schemas.microsoft.com/office/word/2012/wordml" xmlns:w16cex="http://schemas.microsoft.com/office/word/2018/wordml/cex" xmlns:w16cid="http://schemas.microsoft.com/office/word/2016/wordml/cid" xmlns:w16="http://schemas.microsoft.com/office/word/2018/wordml" xmlns:w16du="http://schemas.microsoft.com/office/word/2023/wordml/word16du" xmlns:w16sdtdh="http://schemas.microsoft.com/office/word/2020/wordml/sdtdatahash" xmlns:w16sdtfl="http://schemas.microsoft.com/office/word/2024/wordml/sdtformatlock" xmlns:w16se="http://schemas.microsoft.com/office/word/2015/wordml/symex" xmlns:wpg="http://schemas.microsoft.com/office/word/2010/wordprocessingGroup" xmlns:wpi="http://schemas.microsoft.com/office/word/2010/wordprocessingInk" xmlns:wne="http://schemas.microsoft.com/office/word/2006/wordml" xmlns:wps="http://schemas.microsoft.com/office/word/2010/wordprocessingShape" mc:Ignorable="w14 w15 w16se w16cid w16 w16cex w16sdtdh w16sdtfl w16du wp14">
   <w:sdt>
     <w:sdtPr>
       <w:id w:val="-1525626218"/>
@@ -6042,7 +6009,6 @@
         <w:docPartUnique/>
       </w:docPartObj>
     </w:sdtPr>
-    <w:sdtEndPr/>
     <w:sdtContent>
       <w:p>
         <w:pPr>
@@ -6076,7 +6042,7 @@
 </file>
 
 <file path=word/footer3.xml><?xml version="1.0" encoding="utf-8"?>
-<w:ftr xmlns:wpc="http://schemas.microsoft.com/office/word/2010/wordprocessingCanvas" xmlns:cx="http://schemas.microsoft.com/office/drawing/2014/chartex" xmlns:cx1="http://schemas.microsoft.com/office/drawing/2015/9/8/chartex" xmlns:cx2="http://schemas.microsoft.com/office/drawing/2015/10/21/chartex" xmlns:cx3="http://schemas.microsoft.com/office/drawing/2016/5/9/chartex" xmlns:cx4="http://schemas.microsoft.com/office/drawing/2016/5/10/chartex" xmlns:cx5="http://schemas.microsoft.com/office/drawing/2016/5/11/chartex" xmlns:cx6="http://schemas.microsoft.com/office/drawing/2016/5/12/chartex" xmlns:cx7="http://schemas.microsoft.com/office/drawing/2016/5/13/chartex" xmlns:cx8="http://schemas.microsoft.com/office/drawing/2016/5/14/chartex" xmlns:mc="http://schemas.openxmlformats.org/markup-compatibility/2006" xmlns:aink="http://schemas.microsoft.com/office/drawing/2016/ink" xmlns:am3d="http://schemas.microsoft.com/office/drawing/2017/model3d" xmlns:o="urn:schemas-microsoft-com:office:office" xmlns:r="http://schemas.openxmlformats.org/officeDocument/2006/relationships" xmlns:m="http://schemas.openxmlformats.org/officeDocument/2006/math" xmlns:v="urn:schemas-microsoft-com:vml" xmlns:wp14="http://schemas.microsoft.com/office/word/2010/wordprocessingDrawing" xmlns:wp="http://schemas.openxmlformats.org/drawingml/2006/wordprocessingDrawing" xmlns:w10="urn:schemas-microsoft-com:office:word" xmlns:w="http://schemas.openxmlformats.org/wordprocessingml/2006/main" xmlns:w14="http://schemas.microsoft.com/office/word/2010/wordml" xmlns:w15="http://schemas.microsoft.com/office/word/2012/wordml" xmlns:w16cex="http://schemas.microsoft.com/office/word/2018/wordml/cex" xmlns:w16cid="http://schemas.microsoft.com/office/word/2016/wordml/cid" xmlns:w16="http://schemas.microsoft.com/office/word/2018/wordml" xmlns:w16sdtdh="http://schemas.microsoft.com/office/word/2020/wordml/sdtdatahash" xmlns:w16se="http://schemas.microsoft.com/office/word/2015/wordml/symex" xmlns:wpg="http://schemas.microsoft.com/office/word/2010/wordprocessingGroup" xmlns:wpi="http://schemas.microsoft.com/office/word/2010/wordprocessingInk" xmlns:wne="http://schemas.microsoft.com/office/word/2006/wordml" xmlns:wps="http://schemas.microsoft.com/office/word/2010/wordprocessingShape" mc:Ignorable="w14 w15 w16se w16cid w16 w16cex w16sdtdh wp14">
+<w:ftr xmlns:wpc="http://schemas.microsoft.com/office/word/2010/wordprocessingCanvas" xmlns:cx="http://schemas.microsoft.com/office/drawing/2014/chartex" xmlns:cx1="http://schemas.microsoft.com/office/drawing/2015/9/8/chartex" xmlns:cx2="http://schemas.microsoft.com/office/drawing/2015/10/21/chartex" xmlns:cx3="http://schemas.microsoft.com/office/drawing/2016/5/9/chartex" xmlns:cx4="http://schemas.microsoft.com/office/drawing/2016/5/10/chartex" xmlns:cx5="http://schemas.microsoft.com/office/drawing/2016/5/11/chartex" xmlns:cx6="http://schemas.microsoft.com/office/drawing/2016/5/12/chartex" xmlns:cx7="http://schemas.microsoft.com/office/drawing/2016/5/13/chartex" xmlns:cx8="http://schemas.microsoft.com/office/drawing/2016/5/14/chartex" xmlns:mc="http://schemas.openxmlformats.org/markup-compatibility/2006" xmlns:aink="http://schemas.microsoft.com/office/drawing/2016/ink" xmlns:am3d="http://schemas.microsoft.com/office/drawing/2017/model3d" xmlns:o="urn:schemas-microsoft-com:office:office" xmlns:oel="http://schemas.microsoft.com/office/2019/extlst" xmlns:r="http://schemas.openxmlformats.org/officeDocument/2006/relationships" xmlns:m="http://schemas.openxmlformats.org/officeDocument/2006/math" xmlns:v="urn:schemas-microsoft-com:vml" xmlns:wp14="http://schemas.microsoft.com/office/word/2010/wordprocessingDrawing" xmlns:wp="http://schemas.openxmlformats.org/drawingml/2006/wordprocessingDrawing" xmlns:w10="urn:schemas-microsoft-com:office:word" xmlns:w="http://schemas.openxmlformats.org/wordprocessingml/2006/main" xmlns:w14="http://schemas.microsoft.com/office/word/2010/wordml" xmlns:w15="http://schemas.microsoft.com/office/word/2012/wordml" xmlns:w16cex="http://schemas.microsoft.com/office/word/2018/wordml/cex" xmlns:w16cid="http://schemas.microsoft.com/office/word/2016/wordml/cid" xmlns:w16="http://schemas.microsoft.com/office/word/2018/wordml" xmlns:w16du="http://schemas.microsoft.com/office/word/2023/wordml/word16du" xmlns:w16sdtdh="http://schemas.microsoft.com/office/word/2020/wordml/sdtdatahash" xmlns:w16sdtfl="http://schemas.microsoft.com/office/word/2024/wordml/sdtformatlock" xmlns:w16se="http://schemas.microsoft.com/office/word/2015/wordml/symex" xmlns:wpg="http://schemas.microsoft.com/office/word/2010/wordprocessingGroup" xmlns:wpi="http://schemas.microsoft.com/office/word/2010/wordprocessingInk" xmlns:wne="http://schemas.microsoft.com/office/word/2006/wordml" xmlns:wps="http://schemas.microsoft.com/office/word/2010/wordprocessingShape" mc:Ignorable="w14 w15 w16se w16cid w16 w16cex w16sdtdh w16sdtfl w16du wp14">
   <w:p>
     <w:pPr>
       <w:pStyle w:val="Fuzeile"/>
@@ -6086,7 +6052,7 @@
 </file>
 
 <file path=word/footnotes.xml><?xml version="1.0" encoding="utf-8"?>
-<w:footnotes xmlns:wpc="http://schemas.microsoft.com/office/word/2010/wordprocessingCanvas" xmlns:cx="http://schemas.microsoft.com/office/drawing/2014/chartex" xmlns:cx1="http://schemas.microsoft.com/office/drawing/2015/9/8/chartex" xmlns:cx2="http://schemas.microsoft.com/office/drawing/2015/10/21/chartex" xmlns:cx3="http://schemas.microsoft.com/office/drawing/2016/5/9/chartex" xmlns:cx4="http://schemas.microsoft.com/office/drawing/2016/5/10/chartex" xmlns:cx5="http://schemas.microsoft.com/office/drawing/2016/5/11/chartex" xmlns:cx6="http://schemas.microsoft.com/office/drawing/2016/5/12/chartex" xmlns:cx7="http://schemas.microsoft.com/office/drawing/2016/5/13/chartex" xmlns:cx8="http://schemas.microsoft.com/office/drawing/2016/5/14/chartex" xmlns:mc="http://schemas.openxmlformats.org/markup-compatibility/2006" xmlns:aink="http://schemas.microsoft.com/office/drawing/2016/ink" xmlns:am3d="http://schemas.microsoft.com/office/drawing/2017/model3d" xmlns:o="urn:schemas-microsoft-com:office:office" xmlns:r="http://schemas.openxmlformats.org/officeDocument/2006/relationships" xmlns:m="http://schemas.openxmlformats.org/officeDocument/2006/math" xmlns:v="urn:schemas-microsoft-com:vml" xmlns:wp14="http://schemas.microsoft.com/office/word/2010/wordprocessingDrawing" xmlns:wp="http://schemas.openxmlformats.org/drawingml/2006/wordprocessingDrawing" xmlns:w10="urn:schemas-microsoft-com:office:word" xmlns:w="http://schemas.openxmlformats.org/wordprocessingml/2006/main" xmlns:w14="http://schemas.microsoft.com/office/word/2010/wordml" xmlns:w15="http://schemas.microsoft.com/office/word/2012/wordml" xmlns:w16cex="http://schemas.microsoft.com/office/word/2018/wordml/cex" xmlns:w16cid="http://schemas.microsoft.com/office/word/2016/wordml/cid" xmlns:w16="http://schemas.microsoft.com/office/word/2018/wordml" xmlns:w16sdtdh="http://schemas.microsoft.com/office/word/2020/wordml/sdtdatahash" xmlns:w16se="http://schemas.microsoft.com/office/word/2015/wordml/symex" xmlns:wpg="http://schemas.microsoft.com/office/word/2010/wordprocessingGroup" xmlns:wpi="http://schemas.microsoft.com/office/word/2010/wordprocessingInk" xmlns:wne="http://schemas.microsoft.com/office/word/2006/wordml" xmlns:wps="http://schemas.microsoft.com/office/word/2010/wordprocessingShape" mc:Ignorable="w14 w15 w16se w16cid w16 w16cex w16sdtdh wp14">
+<w:footnotes xmlns:wpc="http://schemas.microsoft.com/office/word/2010/wordprocessingCanvas" xmlns:cx="http://schemas.microsoft.com/office/drawing/2014/chartex" xmlns:cx1="http://schemas.microsoft.com/office/drawing/2015/9/8/chartex" xmlns:cx2="http://schemas.microsoft.com/office/drawing/2015/10/21/chartex" xmlns:cx3="http://schemas.microsoft.com/office/drawing/2016/5/9/chartex" xmlns:cx4="http://schemas.microsoft.com/office/drawing/2016/5/10/chartex" xmlns:cx5="http://schemas.microsoft.com/office/drawing/2016/5/11/chartex" xmlns:cx6="http://schemas.microsoft.com/office/drawing/2016/5/12/chartex" xmlns:cx7="http://schemas.microsoft.com/office/drawing/2016/5/13/chartex" xmlns:cx8="http://schemas.microsoft.com/office/drawing/2016/5/14/chartex" xmlns:mc="http://schemas.openxmlformats.org/markup-compatibility/2006" xmlns:aink="http://schemas.microsoft.com/office/drawing/2016/ink" xmlns:am3d="http://schemas.microsoft.com/office/drawing/2017/model3d" xmlns:o="urn:schemas-microsoft-com:office:office" xmlns:oel="http://schemas.microsoft.com/office/2019/extlst" xmlns:r="http://schemas.openxmlformats.org/officeDocument/2006/relationships" xmlns:m="http://schemas.openxmlformats.org/officeDocument/2006/math" xmlns:v="urn:schemas-microsoft-com:vml" xmlns:wp14="http://schemas.microsoft.com/office/word/2010/wordprocessingDrawing" xmlns:wp="http://schemas.openxmlformats.org/drawingml/2006/wordprocessingDrawing" xmlns:w10="urn:schemas-microsoft-com:office:word" xmlns:w="http://schemas.openxmlformats.org/wordprocessingml/2006/main" xmlns:w14="http://schemas.microsoft.com/office/word/2010/wordml" xmlns:w15="http://schemas.microsoft.com/office/word/2012/wordml" xmlns:w16cex="http://schemas.microsoft.com/office/word/2018/wordml/cex" xmlns:w16cid="http://schemas.microsoft.com/office/word/2016/wordml/cid" xmlns:w16="http://schemas.microsoft.com/office/word/2018/wordml" xmlns:w16du="http://schemas.microsoft.com/office/word/2023/wordml/word16du" xmlns:w16sdtdh="http://schemas.microsoft.com/office/word/2020/wordml/sdtdatahash" xmlns:w16sdtfl="http://schemas.microsoft.com/office/word/2024/wordml/sdtformatlock" xmlns:w16se="http://schemas.microsoft.com/office/word/2015/wordml/symex" xmlns:wpg="http://schemas.microsoft.com/office/word/2010/wordprocessingGroup" xmlns:wpi="http://schemas.microsoft.com/office/word/2010/wordprocessingInk" xmlns:wne="http://schemas.microsoft.com/office/word/2006/wordml" xmlns:wps="http://schemas.microsoft.com/office/word/2010/wordprocessingShape" mc:Ignorable="w14 w15 w16se w16cid w16 w16cex w16sdtdh w16sdtfl w16du wp14">
   <w:footnote w:type="separator" w:id="-1">
     <w:p>
       <w:pPr>
@@ -6111,7 +6077,7 @@
 </file>
 
 <file path=word/header1.xml><?xml version="1.0" encoding="utf-8"?>
-<w:hdr xmlns:wpc="http://schemas.microsoft.com/office/word/2010/wordprocessingCanvas" xmlns:cx="http://schemas.microsoft.com/office/drawing/2014/chartex" xmlns:cx1="http://schemas.microsoft.com/office/drawing/2015/9/8/chartex" xmlns:cx2="http://schemas.microsoft.com/office/drawing/2015/10/21/chartex" xmlns:cx3="http://schemas.microsoft.com/office/drawing/2016/5/9/chartex" xmlns:cx4="http://schemas.microsoft.com/office/drawing/2016/5/10/chartex" xmlns:cx5="http://schemas.microsoft.com/office/drawing/2016/5/11/chartex" xmlns:cx6="http://schemas.microsoft.com/office/drawing/2016/5/12/chartex" xmlns:cx7="http://schemas.microsoft.com/office/drawing/2016/5/13/chartex" xmlns:cx8="http://schemas.microsoft.com/office/drawing/2016/5/14/chartex" xmlns:mc="http://schemas.openxmlformats.org/markup-compatibility/2006" xmlns:aink="http://schemas.microsoft.com/office/drawing/2016/ink" xmlns:am3d="http://schemas.microsoft.com/office/drawing/2017/model3d" xmlns:o="urn:schemas-microsoft-com:office:office" xmlns:r="http://schemas.openxmlformats.org/officeDocument/2006/relationships" xmlns:m="http://schemas.openxmlformats.org/officeDocument/2006/math" xmlns:v="urn:schemas-microsoft-com:vml" xmlns:wp14="http://schemas.microsoft.com/office/word/2010/wordprocessingDrawing" xmlns:wp="http://schemas.openxmlformats.org/drawingml/2006/wordprocessingDrawing" xmlns:w10="urn:schemas-microsoft-com:office:word" xmlns:w="http://schemas.openxmlformats.org/wordprocessingml/2006/main" xmlns:w14="http://schemas.microsoft.com/office/word/2010/wordml" xmlns:w15="http://schemas.microsoft.com/office/word/2012/wordml" xmlns:w16cex="http://schemas.microsoft.com/office/word/2018/wordml/cex" xmlns:w16cid="http://schemas.microsoft.com/office/word/2016/wordml/cid" xmlns:w16="http://schemas.microsoft.com/office/word/2018/wordml" xmlns:w16sdtdh="http://schemas.microsoft.com/office/word/2020/wordml/sdtdatahash" xmlns:w16se="http://schemas.microsoft.com/office/word/2015/wordml/symex" xmlns:wpg="http://schemas.microsoft.com/office/word/2010/wordprocessingGroup" xmlns:wpi="http://schemas.microsoft.com/office/word/2010/wordprocessingInk" xmlns:wne="http://schemas.microsoft.com/office/word/2006/wordml" xmlns:wps="http://schemas.microsoft.com/office/word/2010/wordprocessingShape" mc:Ignorable="w14 w15 w16se w16cid w16 w16cex w16sdtdh wp14">
+<w:hdr xmlns:wpc="http://schemas.microsoft.com/office/word/2010/wordprocessingCanvas" xmlns:cx="http://schemas.microsoft.com/office/drawing/2014/chartex" xmlns:cx1="http://schemas.microsoft.com/office/drawing/2015/9/8/chartex" xmlns:cx2="http://schemas.microsoft.com/office/drawing/2015/10/21/chartex" xmlns:cx3="http://schemas.microsoft.com/office/drawing/2016/5/9/chartex" xmlns:cx4="http://schemas.microsoft.com/office/drawing/2016/5/10/chartex" xmlns:cx5="http://schemas.microsoft.com/office/drawing/2016/5/11/chartex" xmlns:cx6="http://schemas.microsoft.com/office/drawing/2016/5/12/chartex" xmlns:cx7="http://schemas.microsoft.com/office/drawing/2016/5/13/chartex" xmlns:cx8="http://schemas.microsoft.com/office/drawing/2016/5/14/chartex" xmlns:mc="http://schemas.openxmlformats.org/markup-compatibility/2006" xmlns:aink="http://schemas.microsoft.com/office/drawing/2016/ink" xmlns:am3d="http://schemas.microsoft.com/office/drawing/2017/model3d" xmlns:o="urn:schemas-microsoft-com:office:office" xmlns:oel="http://schemas.microsoft.com/office/2019/extlst" xmlns:r="http://schemas.openxmlformats.org/officeDocument/2006/relationships" xmlns:m="http://schemas.openxmlformats.org/officeDocument/2006/math" xmlns:v="urn:schemas-microsoft-com:vml" xmlns:wp14="http://schemas.microsoft.com/office/word/2010/wordprocessingDrawing" xmlns:wp="http://schemas.openxmlformats.org/drawingml/2006/wordprocessingDrawing" xmlns:w10="urn:schemas-microsoft-com:office:word" xmlns:w="http://schemas.openxmlformats.org/wordprocessingml/2006/main" xmlns:w14="http://schemas.microsoft.com/office/word/2010/wordml" xmlns:w15="http://schemas.microsoft.com/office/word/2012/wordml" xmlns:w16cex="http://schemas.microsoft.com/office/word/2018/wordml/cex" xmlns:w16cid="http://schemas.microsoft.com/office/word/2016/wordml/cid" xmlns:w16="http://schemas.microsoft.com/office/word/2018/wordml" xmlns:w16du="http://schemas.microsoft.com/office/word/2023/wordml/word16du" xmlns:w16sdtdh="http://schemas.microsoft.com/office/word/2020/wordml/sdtdatahash" xmlns:w16sdtfl="http://schemas.microsoft.com/office/word/2024/wordml/sdtformatlock" xmlns:w16se="http://schemas.microsoft.com/office/word/2015/wordml/symex" xmlns:wpg="http://schemas.microsoft.com/office/word/2010/wordprocessingGroup" xmlns:wpi="http://schemas.microsoft.com/office/word/2010/wordprocessingInk" xmlns:wne="http://schemas.microsoft.com/office/word/2006/wordml" xmlns:wps="http://schemas.microsoft.com/office/word/2010/wordprocessingShape" mc:Ignorable="w14 w15 w16se w16cid w16 w16cex w16sdtdh w16sdtfl w16du wp14">
   <w:p>
     <w:pPr>
       <w:pStyle w:val="Kopfzeile"/>
@@ -6121,7 +6087,7 @@
 </file>
 
 <file path=word/header2.xml><?xml version="1.0" encoding="utf-8"?>
-<w:hdr xmlns:wpc="http://schemas.microsoft.com/office/word/2010/wordprocessingCanvas" xmlns:cx="http://schemas.microsoft.com/office/drawing/2014/chartex" xmlns:cx1="http://schemas.microsoft.com/office/drawing/2015/9/8/chartex" xmlns:cx2="http://schemas.microsoft.com/office/drawing/2015/10/21/chartex" xmlns:cx3="http://schemas.microsoft.com/office/drawing/2016/5/9/chartex" xmlns:cx4="http://schemas.microsoft.com/office/drawing/2016/5/10/chartex" xmlns:cx5="http://schemas.microsoft.com/office/drawing/2016/5/11/chartex" xmlns:cx6="http://schemas.microsoft.com/office/drawing/2016/5/12/chartex" xmlns:cx7="http://schemas.microsoft.com/office/drawing/2016/5/13/chartex" xmlns:cx8="http://schemas.microsoft.com/office/drawing/2016/5/14/chartex" xmlns:mc="http://schemas.openxmlformats.org/markup-compatibility/2006" xmlns:aink="http://schemas.microsoft.com/office/drawing/2016/ink" xmlns:am3d="http://schemas.microsoft.com/office/drawing/2017/model3d" xmlns:o="urn:schemas-microsoft-com:office:office" xmlns:r="http://schemas.openxmlformats.org/officeDocument/2006/relationships" xmlns:m="http://schemas.openxmlformats.org/officeDocument/2006/math" xmlns:v="urn:schemas-microsoft-com:vml" xmlns:wp14="http://schemas.microsoft.com/office/word/2010/wordprocessingDrawing" xmlns:wp="http://schemas.openxmlformats.org/drawingml/2006/wordprocessingDrawing" xmlns:w10="urn:schemas-microsoft-com:office:word" xmlns:w="http://schemas.openxmlformats.org/wordprocessingml/2006/main" xmlns:w14="http://schemas.microsoft.com/office/word/2010/wordml" xmlns:w15="http://schemas.microsoft.com/office/word/2012/wordml" xmlns:w16cex="http://schemas.microsoft.com/office/word/2018/wordml/cex" xmlns:w16cid="http://schemas.microsoft.com/office/word/2016/wordml/cid" xmlns:w16="http://schemas.microsoft.com/office/word/2018/wordml" xmlns:w16sdtdh="http://schemas.microsoft.com/office/word/2020/wordml/sdtdatahash" xmlns:w16se="http://schemas.microsoft.com/office/word/2015/wordml/symex" xmlns:wpg="http://schemas.microsoft.com/office/word/2010/wordprocessingGroup" xmlns:wpi="http://schemas.microsoft.com/office/word/2010/wordprocessingInk" xmlns:wne="http://schemas.microsoft.com/office/word/2006/wordml" xmlns:wps="http://schemas.microsoft.com/office/word/2010/wordprocessingShape" mc:Ignorable="w14 w15 w16se w16cid w16 w16cex w16sdtdh wp14">
+<w:hdr xmlns:wpc="http://schemas.microsoft.com/office/word/2010/wordprocessingCanvas" xmlns:cx="http://schemas.microsoft.com/office/drawing/2014/chartex" xmlns:cx1="http://schemas.microsoft.com/office/drawing/2015/9/8/chartex" xmlns:cx2="http://schemas.microsoft.com/office/drawing/2015/10/21/chartex" xmlns:cx3="http://schemas.microsoft.com/office/drawing/2016/5/9/chartex" xmlns:cx4="http://schemas.microsoft.com/office/drawing/2016/5/10/chartex" xmlns:cx5="http://schemas.microsoft.com/office/drawing/2016/5/11/chartex" xmlns:cx6="http://schemas.microsoft.com/office/drawing/2016/5/12/chartex" xmlns:cx7="http://schemas.microsoft.com/office/drawing/2016/5/13/chartex" xmlns:cx8="http://schemas.microsoft.com/office/drawing/2016/5/14/chartex" xmlns:mc="http://schemas.openxmlformats.org/markup-compatibility/2006" xmlns:aink="http://schemas.microsoft.com/office/drawing/2016/ink" xmlns:am3d="http://schemas.microsoft.com/office/drawing/2017/model3d" xmlns:o="urn:schemas-microsoft-com:office:office" xmlns:oel="http://schemas.microsoft.com/office/2019/extlst" xmlns:r="http://schemas.openxmlformats.org/officeDocument/2006/relationships" xmlns:m="http://schemas.openxmlformats.org/officeDocument/2006/math" xmlns:v="urn:schemas-microsoft-com:vml" xmlns:wp14="http://schemas.microsoft.com/office/word/2010/wordprocessingDrawing" xmlns:wp="http://schemas.openxmlformats.org/drawingml/2006/wordprocessingDrawing" xmlns:w10="urn:schemas-microsoft-com:office:word" xmlns:w="http://schemas.openxmlformats.org/wordprocessingml/2006/main" xmlns:w14="http://schemas.microsoft.com/office/word/2010/wordml" xmlns:w15="http://schemas.microsoft.com/office/word/2012/wordml" xmlns:w16cex="http://schemas.microsoft.com/office/word/2018/wordml/cex" xmlns:w16cid="http://schemas.microsoft.com/office/word/2016/wordml/cid" xmlns:w16="http://schemas.microsoft.com/office/word/2018/wordml" xmlns:w16du="http://schemas.microsoft.com/office/word/2023/wordml/word16du" xmlns:w16sdtdh="http://schemas.microsoft.com/office/word/2020/wordml/sdtdatahash" xmlns:w16sdtfl="http://schemas.microsoft.com/office/word/2024/wordml/sdtformatlock" xmlns:w16se="http://schemas.microsoft.com/office/word/2015/wordml/symex" xmlns:wpg="http://schemas.microsoft.com/office/word/2010/wordprocessingGroup" xmlns:wpi="http://schemas.microsoft.com/office/word/2010/wordprocessingInk" xmlns:wne="http://schemas.microsoft.com/office/word/2006/wordml" xmlns:wps="http://schemas.microsoft.com/office/word/2010/wordprocessingShape" mc:Ignorable="w14 w15 w16se w16cid w16 w16cex w16sdtdh w16sdtfl w16du wp14">
   <w:p>
     <w:pPr>
       <w:pStyle w:val="Kopfzeile"/>
@@ -6131,7 +6097,7 @@
 </file>
 
 <file path=word/header3.xml><?xml version="1.0" encoding="utf-8"?>
-<w:hdr xmlns:wpc="http://schemas.microsoft.com/office/word/2010/wordprocessingCanvas" xmlns:cx="http://schemas.microsoft.com/office/drawing/2014/chartex" xmlns:cx1="http://schemas.microsoft.com/office/drawing/2015/9/8/chartex" xmlns:cx2="http://schemas.microsoft.com/office/drawing/2015/10/21/chartex" xmlns:cx3="http://schemas.microsoft.com/office/drawing/2016/5/9/chartex" xmlns:cx4="http://schemas.microsoft.com/office/drawing/2016/5/10/chartex" xmlns:cx5="http://schemas.microsoft.com/office/drawing/2016/5/11/chartex" xmlns:cx6="http://schemas.microsoft.com/office/drawing/2016/5/12/chartex" xmlns:cx7="http://schemas.microsoft.com/office/drawing/2016/5/13/chartex" xmlns:cx8="http://schemas.microsoft.com/office/drawing/2016/5/14/chartex" xmlns:mc="http://schemas.openxmlformats.org/markup-compatibility/2006" xmlns:aink="http://schemas.microsoft.com/office/drawing/2016/ink" xmlns:am3d="http://schemas.microsoft.com/office/drawing/2017/model3d" xmlns:o="urn:schemas-microsoft-com:office:office" xmlns:r="http://schemas.openxmlformats.org/officeDocument/2006/relationships" xmlns:m="http://schemas.openxmlformats.org/officeDocument/2006/math" xmlns:v="urn:schemas-microsoft-com:vml" xmlns:wp14="http://schemas.microsoft.com/office/word/2010/wordprocessingDrawing" xmlns:wp="http://schemas.openxmlformats.org/drawingml/2006/wordprocessingDrawing" xmlns:w10="urn:schemas-microsoft-com:office:word" xmlns:w="http://schemas.openxmlformats.org/wordprocessingml/2006/main" xmlns:w14="http://schemas.microsoft.com/office/word/2010/wordml" xmlns:w15="http://schemas.microsoft.com/office/word/2012/wordml" xmlns:w16cex="http://schemas.microsoft.com/office/word/2018/wordml/cex" xmlns:w16cid="http://schemas.microsoft.com/office/word/2016/wordml/cid" xmlns:w16="http://schemas.microsoft.com/office/word/2018/wordml" xmlns:w16sdtdh="http://schemas.microsoft.com/office/word/2020/wordml/sdtdatahash" xmlns:w16se="http://schemas.microsoft.com/office/word/2015/wordml/symex" xmlns:wpg="http://schemas.microsoft.com/office/word/2010/wordprocessingGroup" xmlns:wpi="http://schemas.microsoft.com/office/word/2010/wordprocessingInk" xmlns:wne="http://schemas.microsoft.com/office/word/2006/wordml" xmlns:wps="http://schemas.microsoft.com/office/word/2010/wordprocessingShape" mc:Ignorable="w14 w15 w16se w16cid w16 w16cex w16sdtdh wp14">
+<w:hdr xmlns:wpc="http://schemas.microsoft.com/office/word/2010/wordprocessingCanvas" xmlns:cx="http://schemas.microsoft.com/office/drawing/2014/chartex" xmlns:cx1="http://schemas.microsoft.com/office/drawing/2015/9/8/chartex" xmlns:cx2="http://schemas.microsoft.com/office/drawing/2015/10/21/chartex" xmlns:cx3="http://schemas.microsoft.com/office/drawing/2016/5/9/chartex" xmlns:cx4="http://schemas.microsoft.com/office/drawing/2016/5/10/chartex" xmlns:cx5="http://schemas.microsoft.com/office/drawing/2016/5/11/chartex" xmlns:cx6="http://schemas.microsoft.com/office/drawing/2016/5/12/chartex" xmlns:cx7="http://schemas.microsoft.com/office/drawing/2016/5/13/chartex" xmlns:cx8="http://schemas.microsoft.com/office/drawing/2016/5/14/chartex" xmlns:mc="http://schemas.openxmlformats.org/markup-compatibility/2006" xmlns:aink="http://schemas.microsoft.com/office/drawing/2016/ink" xmlns:am3d="http://schemas.microsoft.com/office/drawing/2017/model3d" xmlns:o="urn:schemas-microsoft-com:office:office" xmlns:oel="http://schemas.microsoft.com/office/2019/extlst" xmlns:r="http://schemas.openxmlformats.org/officeDocument/2006/relationships" xmlns:m="http://schemas.openxmlformats.org/officeDocument/2006/math" xmlns:v="urn:schemas-microsoft-com:vml" xmlns:wp14="http://schemas.microsoft.com/office/word/2010/wordprocessingDrawing" xmlns:wp="http://schemas.openxmlformats.org/drawingml/2006/wordprocessingDrawing" xmlns:w10="urn:schemas-microsoft-com:office:word" xmlns:w="http://schemas.openxmlformats.org/wordprocessingml/2006/main" xmlns:w14="http://schemas.microsoft.com/office/word/2010/wordml" xmlns:w15="http://schemas.microsoft.com/office/word/2012/wordml" xmlns:w16cex="http://schemas.microsoft.com/office/word/2018/wordml/cex" xmlns:w16cid="http://schemas.microsoft.com/office/word/2016/wordml/cid" xmlns:w16="http://schemas.microsoft.com/office/word/2018/wordml" xmlns:w16du="http://schemas.microsoft.com/office/word/2023/wordml/word16du" xmlns:w16sdtdh="http://schemas.microsoft.com/office/word/2020/wordml/sdtdatahash" xmlns:w16sdtfl="http://schemas.microsoft.com/office/word/2024/wordml/sdtformatlock" xmlns:w16se="http://schemas.microsoft.com/office/word/2015/wordml/symex" xmlns:wpg="http://schemas.microsoft.com/office/word/2010/wordprocessingGroup" xmlns:wpi="http://schemas.microsoft.com/office/word/2010/wordprocessingInk" xmlns:wne="http://schemas.microsoft.com/office/word/2006/wordml" xmlns:wps="http://schemas.microsoft.com/office/word/2010/wordprocessingShape" mc:Ignorable="w14 w15 w16se w16cid w16 w16cex w16sdtdh w16sdtfl w16du wp14">
   <w:p>
     <w:pPr>
       <w:pStyle w:val="Kopfzeile"/>
@@ -6141,7 +6107,7 @@
 </file>
 
 <file path=word/header4.xml><?xml version="1.0" encoding="utf-8"?>
-<w:hdr xmlns:wpc="http://schemas.microsoft.com/office/word/2010/wordprocessingCanvas" xmlns:cx="http://schemas.microsoft.com/office/drawing/2014/chartex" xmlns:cx1="http://schemas.microsoft.com/office/drawing/2015/9/8/chartex" xmlns:cx2="http://schemas.microsoft.com/office/drawing/2015/10/21/chartex" xmlns:cx3="http://schemas.microsoft.com/office/drawing/2016/5/9/chartex" xmlns:cx4="http://schemas.microsoft.com/office/drawing/2016/5/10/chartex" xmlns:cx5="http://schemas.microsoft.com/office/drawing/2016/5/11/chartex" xmlns:cx6="http://schemas.microsoft.com/office/drawing/2016/5/12/chartex" xmlns:cx7="http://schemas.microsoft.com/office/drawing/2016/5/13/chartex" xmlns:cx8="http://schemas.microsoft.com/office/drawing/2016/5/14/chartex" xmlns:mc="http://schemas.openxmlformats.org/markup-compatibility/2006" xmlns:aink="http://schemas.microsoft.com/office/drawing/2016/ink" xmlns:am3d="http://schemas.microsoft.com/office/drawing/2017/model3d" xmlns:o="urn:schemas-microsoft-com:office:office" xmlns:r="http://schemas.openxmlformats.org/officeDocument/2006/relationships" xmlns:m="http://schemas.openxmlformats.org/officeDocument/2006/math" xmlns:v="urn:schemas-microsoft-com:vml" xmlns:wp14="http://schemas.microsoft.com/office/word/2010/wordprocessingDrawing" xmlns:wp="http://schemas.openxmlformats.org/drawingml/2006/wordprocessingDrawing" xmlns:w10="urn:schemas-microsoft-com:office:word" xmlns:w="http://schemas.openxmlformats.org/wordprocessingml/2006/main" xmlns:w14="http://schemas.microsoft.com/office/word/2010/wordml" xmlns:w15="http://schemas.microsoft.com/office/word/2012/wordml" xmlns:w16cex="http://schemas.microsoft.com/office/word/2018/wordml/cex" xmlns:w16cid="http://schemas.microsoft.com/office/word/2016/wordml/cid" xmlns:w16="http://schemas.microsoft.com/office/word/2018/wordml" xmlns:w16sdtdh="http://schemas.microsoft.com/office/word/2020/wordml/sdtdatahash" xmlns:w16se="http://schemas.microsoft.com/office/word/2015/wordml/symex" xmlns:wpg="http://schemas.microsoft.com/office/word/2010/wordprocessingGroup" xmlns:wpi="http://schemas.microsoft.com/office/word/2010/wordprocessingInk" xmlns:wne="http://schemas.microsoft.com/office/word/2006/wordml" xmlns:wps="http://schemas.microsoft.com/office/word/2010/wordprocessingShape" mc:Ignorable="w14 w15 w16se w16cid w16 w16cex w16sdtdh wp14">
+<w:hdr xmlns:wpc="http://schemas.microsoft.com/office/word/2010/wordprocessingCanvas" xmlns:cx="http://schemas.microsoft.com/office/drawing/2014/chartex" xmlns:cx1="http://schemas.microsoft.com/office/drawing/2015/9/8/chartex" xmlns:cx2="http://schemas.microsoft.com/office/drawing/2015/10/21/chartex" xmlns:cx3="http://schemas.microsoft.com/office/drawing/2016/5/9/chartex" xmlns:cx4="http://schemas.microsoft.com/office/drawing/2016/5/10/chartex" xmlns:cx5="http://schemas.microsoft.com/office/drawing/2016/5/11/chartex" xmlns:cx6="http://schemas.microsoft.com/office/drawing/2016/5/12/chartex" xmlns:cx7="http://schemas.microsoft.com/office/drawing/2016/5/13/chartex" xmlns:cx8="http://schemas.microsoft.com/office/drawing/2016/5/14/chartex" xmlns:mc="http://schemas.openxmlformats.org/markup-compatibility/2006" xmlns:aink="http://schemas.microsoft.com/office/drawing/2016/ink" xmlns:am3d="http://schemas.microsoft.com/office/drawing/2017/model3d" xmlns:o="urn:schemas-microsoft-com:office:office" xmlns:oel="http://schemas.microsoft.com/office/2019/extlst" xmlns:r="http://schemas.openxmlformats.org/officeDocument/2006/relationships" xmlns:m="http://schemas.openxmlformats.org/officeDocument/2006/math" xmlns:v="urn:schemas-microsoft-com:vml" xmlns:wp14="http://schemas.microsoft.com/office/word/2010/wordprocessingDrawing" xmlns:wp="http://schemas.openxmlformats.org/drawingml/2006/wordprocessingDrawing" xmlns:w10="urn:schemas-microsoft-com:office:word" xmlns:w="http://schemas.openxmlformats.org/wordprocessingml/2006/main" xmlns:w14="http://schemas.microsoft.com/office/word/2010/wordml" xmlns:w15="http://schemas.microsoft.com/office/word/2012/wordml" xmlns:w16cex="http://schemas.microsoft.com/office/word/2018/wordml/cex" xmlns:w16cid="http://schemas.microsoft.com/office/word/2016/wordml/cid" xmlns:w16="http://schemas.microsoft.com/office/word/2018/wordml" xmlns:w16du="http://schemas.microsoft.com/office/word/2023/wordml/word16du" xmlns:w16sdtdh="http://schemas.microsoft.com/office/word/2020/wordml/sdtdatahash" xmlns:w16sdtfl="http://schemas.microsoft.com/office/word/2024/wordml/sdtformatlock" xmlns:w16se="http://schemas.microsoft.com/office/word/2015/wordml/symex" xmlns:wpg="http://schemas.microsoft.com/office/word/2010/wordprocessingGroup" xmlns:wpi="http://schemas.microsoft.com/office/word/2010/wordprocessingInk" xmlns:wne="http://schemas.microsoft.com/office/word/2006/wordml" xmlns:wps="http://schemas.microsoft.com/office/word/2010/wordprocessingShape" mc:Ignorable="w14 w15 w16se w16cid w16 w16cex w16sdtdh w16sdtfl w16du wp14">
   <w:p>
     <w:pPr>
       <w:pStyle w:val="Kopfzeile"/>
@@ -6151,7 +6117,7 @@
 </file>
 
 <file path=word/header5.xml><?xml version="1.0" encoding="utf-8"?>
-<w:hdr xmlns:wpc="http://schemas.microsoft.com/office/word/2010/wordprocessingCanvas" xmlns:cx="http://schemas.microsoft.com/office/drawing/2014/chartex" xmlns:cx1="http://schemas.microsoft.com/office/drawing/2015/9/8/chartex" xmlns:cx2="http://schemas.microsoft.com/office/drawing/2015/10/21/chartex" xmlns:cx3="http://schemas.microsoft.com/office/drawing/2016/5/9/chartex" xmlns:cx4="http://schemas.microsoft.com/office/drawing/2016/5/10/chartex" xmlns:cx5="http://schemas.microsoft.com/office/drawing/2016/5/11/chartex" xmlns:cx6="http://schemas.microsoft.com/office/drawing/2016/5/12/chartex" xmlns:cx7="http://schemas.microsoft.com/office/drawing/2016/5/13/chartex" xmlns:cx8="http://schemas.microsoft.com/office/drawing/2016/5/14/chartex" xmlns:mc="http://schemas.openxmlformats.org/markup-compatibility/2006" xmlns:aink="http://schemas.microsoft.com/office/drawing/2016/ink" xmlns:am3d="http://schemas.microsoft.com/office/drawing/2017/model3d" xmlns:o="urn:schemas-microsoft-com:office:office" xmlns:r="http://schemas.openxmlformats.org/officeDocument/2006/relationships" xmlns:m="http://schemas.openxmlformats.org/officeDocument/2006/math" xmlns:v="urn:schemas-microsoft-com:vml" xmlns:wp14="http://schemas.microsoft.com/office/word/2010/wordprocessingDrawing" xmlns:wp="http://schemas.openxmlformats.org/drawingml/2006/wordprocessingDrawing" xmlns:w10="urn:schemas-microsoft-com:office:word" xmlns:w="http://schemas.openxmlformats.org/wordprocessingml/2006/main" xmlns:w14="http://schemas.microsoft.com/office/word/2010/wordml" xmlns:w15="http://schemas.microsoft.com/office/word/2012/wordml" xmlns:w16cex="http://schemas.microsoft.com/office/word/2018/wordml/cex" xmlns:w16cid="http://schemas.microsoft.com/office/word/2016/wordml/cid" xmlns:w16="http://schemas.microsoft.com/office/word/2018/wordml" xmlns:w16sdtdh="http://schemas.microsoft.com/office/word/2020/wordml/sdtdatahash" xmlns:w16se="http://schemas.microsoft.com/office/word/2015/wordml/symex" xmlns:wpg="http://schemas.microsoft.com/office/word/2010/wordprocessingGroup" xmlns:wpi="http://schemas.microsoft.com/office/word/2010/wordprocessingInk" xmlns:wne="http://schemas.microsoft.com/office/word/2006/wordml" xmlns:wps="http://schemas.microsoft.com/office/word/2010/wordprocessingShape" mc:Ignorable="w14 w15 w16se w16cid w16 w16cex w16sdtdh wp14">
+<w:hdr xmlns:wpc="http://schemas.microsoft.com/office/word/2010/wordprocessingCanvas" xmlns:cx="http://schemas.microsoft.com/office/drawing/2014/chartex" xmlns:cx1="http://schemas.microsoft.com/office/drawing/2015/9/8/chartex" xmlns:cx2="http://schemas.microsoft.com/office/drawing/2015/10/21/chartex" xmlns:cx3="http://schemas.microsoft.com/office/drawing/2016/5/9/chartex" xmlns:cx4="http://schemas.microsoft.com/office/drawing/2016/5/10/chartex" xmlns:cx5="http://schemas.microsoft.com/office/drawing/2016/5/11/chartex" xmlns:cx6="http://schemas.microsoft.com/office/drawing/2016/5/12/chartex" xmlns:cx7="http://schemas.microsoft.com/office/drawing/2016/5/13/chartex" xmlns:cx8="http://schemas.microsoft.com/office/drawing/2016/5/14/chartex" xmlns:mc="http://schemas.openxmlformats.org/markup-compatibility/2006" xmlns:aink="http://schemas.microsoft.com/office/drawing/2016/ink" xmlns:am3d="http://schemas.microsoft.com/office/drawing/2017/model3d" xmlns:o="urn:schemas-microsoft-com:office:office" xmlns:oel="http://schemas.microsoft.com/office/2019/extlst" xmlns:r="http://schemas.openxmlformats.org/officeDocument/2006/relationships" xmlns:m="http://schemas.openxmlformats.org/officeDocument/2006/math" xmlns:v="urn:schemas-microsoft-com:vml" xmlns:wp14="http://schemas.microsoft.com/office/word/2010/wordprocessingDrawing" xmlns:wp="http://schemas.openxmlformats.org/drawingml/2006/wordprocessingDrawing" xmlns:w10="urn:schemas-microsoft-com:office:word" xmlns:w="http://schemas.openxmlformats.org/wordprocessingml/2006/main" xmlns:w14="http://schemas.microsoft.com/office/word/2010/wordml" xmlns:w15="http://schemas.microsoft.com/office/word/2012/wordml" xmlns:w16cex="http://schemas.microsoft.com/office/word/2018/wordml/cex" xmlns:w16cid="http://schemas.microsoft.com/office/word/2016/wordml/cid" xmlns:w16="http://schemas.microsoft.com/office/word/2018/wordml" xmlns:w16du="http://schemas.microsoft.com/office/word/2023/wordml/word16du" xmlns:w16sdtdh="http://schemas.microsoft.com/office/word/2020/wordml/sdtdatahash" xmlns:w16sdtfl="http://schemas.microsoft.com/office/word/2024/wordml/sdtformatlock" xmlns:w16se="http://schemas.microsoft.com/office/word/2015/wordml/symex" xmlns:wpg="http://schemas.microsoft.com/office/word/2010/wordprocessingGroup" xmlns:wpi="http://schemas.microsoft.com/office/word/2010/wordprocessingInk" xmlns:wne="http://schemas.microsoft.com/office/word/2006/wordml" xmlns:wps="http://schemas.microsoft.com/office/word/2010/wordprocessingShape" mc:Ignorable="w14 w15 w16se w16cid w16 w16cex w16sdtdh w16sdtfl w16du wp14">
   <w:p>
     <w:pPr>
       <w:pStyle w:val="Kopfzeile"/>
@@ -6161,7 +6127,7 @@
 </file>
 
 <file path=word/numbering.xml><?xml version="1.0" encoding="utf-8"?>
-<w:numbering xmlns:wpc="http://schemas.microsoft.com/office/word/2010/wordprocessingCanvas" xmlns:cx="http://schemas.microsoft.com/office/drawing/2014/chartex" xmlns:cx1="http://schemas.microsoft.com/office/drawing/2015/9/8/chartex" xmlns:cx2="http://schemas.microsoft.com/office/drawing/2015/10/21/chartex" xmlns:cx3="http://schemas.microsoft.com/office/drawing/2016/5/9/chartex" xmlns:cx4="http://schemas.microsoft.com/office/drawing/2016/5/10/chartex" xmlns:cx5="http://schemas.microsoft.com/office/drawing/2016/5/11/chartex" xmlns:cx6="http://schemas.microsoft.com/office/drawing/2016/5/12/chartex" xmlns:cx7="http://schemas.microsoft.com/office/drawing/2016/5/13/chartex" xmlns:cx8="http://schemas.microsoft.com/office/drawing/2016/5/14/chartex" xmlns:mc="http://schemas.openxmlformats.org/markup-compatibility/2006" xmlns:aink="http://schemas.microsoft.com/office/drawing/2016/ink" xmlns:am3d="http://schemas.microsoft.com/office/drawing/2017/model3d" xmlns:o="urn:schemas-microsoft-com:office:office" xmlns:r="http://schemas.openxmlformats.org/officeDocument/2006/relationships" xmlns:m="http://schemas.openxmlformats.org/officeDocument/2006/math" xmlns:v="urn:schemas-microsoft-com:vml" xmlns:wp14="http://schemas.microsoft.com/office/word/2010/wordprocessingDrawing" xmlns:wp="http://schemas.openxmlformats.org/drawingml/2006/wordprocessingDrawing" xmlns:w10="urn:schemas-microsoft-com:office:word" xmlns:w="http://schemas.openxmlformats.org/wordprocessingml/2006/main" xmlns:w14="http://schemas.microsoft.com/office/word/2010/wordml" xmlns:w15="http://schemas.microsoft.com/office/word/2012/wordml" xmlns:w16cex="http://schemas.microsoft.com/office/word/2018/wordml/cex" xmlns:w16cid="http://schemas.microsoft.com/office/word/2016/wordml/cid" xmlns:w16="http://schemas.microsoft.com/office/word/2018/wordml" xmlns:w16sdtdh="http://schemas.microsoft.com/office/word/2020/wordml/sdtdatahash" xmlns:w16se="http://schemas.microsoft.com/office/word/2015/wordml/symex" xmlns:wpg="http://schemas.microsoft.com/office/word/2010/wordprocessingGroup" xmlns:wpi="http://schemas.microsoft.com/office/word/2010/wordprocessingInk" xmlns:wne="http://schemas.microsoft.com/office/word/2006/wordml" xmlns:wps="http://schemas.microsoft.com/office/word/2010/wordprocessingShape" mc:Ignorable="w14 w15 w16se w16cid w16 w16cex w16sdtdh wp14">
+<w:numbering xmlns:wpc="http://schemas.microsoft.com/office/word/2010/wordprocessingCanvas" xmlns:cx="http://schemas.microsoft.com/office/drawing/2014/chartex" xmlns:cx1="http://schemas.microsoft.com/office/drawing/2015/9/8/chartex" xmlns:cx2="http://schemas.microsoft.com/office/drawing/2015/10/21/chartex" xmlns:cx3="http://schemas.microsoft.com/office/drawing/2016/5/9/chartex" xmlns:cx4="http://schemas.microsoft.com/office/drawing/2016/5/10/chartex" xmlns:cx5="http://schemas.microsoft.com/office/drawing/2016/5/11/chartex" xmlns:cx6="http://schemas.microsoft.com/office/drawing/2016/5/12/chartex" xmlns:cx7="http://schemas.microsoft.com/office/drawing/2016/5/13/chartex" xmlns:cx8="http://schemas.microsoft.com/office/drawing/2016/5/14/chartex" xmlns:mc="http://schemas.openxmlformats.org/markup-compatibility/2006" xmlns:aink="http://schemas.microsoft.com/office/drawing/2016/ink" xmlns:am3d="http://schemas.microsoft.com/office/drawing/2017/model3d" xmlns:o="urn:schemas-microsoft-com:office:office" xmlns:oel="http://schemas.microsoft.com/office/2019/extlst" xmlns:r="http://schemas.openxmlformats.org/officeDocument/2006/relationships" xmlns:m="http://schemas.openxmlformats.org/officeDocument/2006/math" xmlns:v="urn:schemas-microsoft-com:vml" xmlns:wp14="http://schemas.microsoft.com/office/word/2010/wordprocessingDrawing" xmlns:wp="http://schemas.openxmlformats.org/drawingml/2006/wordprocessingDrawing" xmlns:w10="urn:schemas-microsoft-com:office:word" xmlns:w="http://schemas.openxmlformats.org/wordprocessingml/2006/main" xmlns:w14="http://schemas.microsoft.com/office/word/2010/wordml" xmlns:w15="http://schemas.microsoft.com/office/word/2012/wordml" xmlns:w16cex="http://schemas.microsoft.com/office/word/2018/wordml/cex" xmlns:w16cid="http://schemas.microsoft.com/office/word/2016/wordml/cid" xmlns:w16="http://schemas.microsoft.com/office/word/2018/wordml" xmlns:w16du="http://schemas.microsoft.com/office/word/2023/wordml/word16du" xmlns:w16sdtdh="http://schemas.microsoft.com/office/word/2020/wordml/sdtdatahash" xmlns:w16sdtfl="http://schemas.microsoft.com/office/word/2024/wordml/sdtformatlock" xmlns:w16se="http://schemas.microsoft.com/office/word/2015/wordml/symex" xmlns:wpg="http://schemas.microsoft.com/office/word/2010/wordprocessingGroup" xmlns:wpi="http://schemas.microsoft.com/office/word/2010/wordprocessingInk" xmlns:wne="http://schemas.microsoft.com/office/word/2006/wordml" xmlns:wps="http://schemas.microsoft.com/office/word/2010/wordprocessingShape" mc:Ignorable="w14 w15 w16se w16cid w16 w16cex w16sdtdh w16sdtfl w16du wp14">
   <w:abstractNum w:abstractNumId="0" w15:restartNumberingAfterBreak="0">
     <w:nsid w:val="0EBA3445"/>
     <w:multiLevelType w:val="hybridMultilevel"/>
@@ -7364,50 +7330,50 @@
       </w:rPr>
     </w:lvl>
   </w:abstractNum>
-  <w:num w:numId="1">
+  <w:num w:numId="1" w16cid:durableId="1729496033">
     <w:abstractNumId w:val="8"/>
   </w:num>
-  <w:num w:numId="2">
+  <w:num w:numId="2" w16cid:durableId="1647973194">
     <w:abstractNumId w:val="6"/>
   </w:num>
-  <w:num w:numId="3">
+  <w:num w:numId="3" w16cid:durableId="1660034048">
     <w:abstractNumId w:val="3"/>
   </w:num>
-  <w:num w:numId="4">
+  <w:num w:numId="4" w16cid:durableId="1250579605">
     <w:abstractNumId w:val="6"/>
   </w:num>
-  <w:num w:numId="5">
+  <w:num w:numId="5" w16cid:durableId="1290432588">
     <w:abstractNumId w:val="6"/>
   </w:num>
-  <w:num w:numId="6">
+  <w:num w:numId="6" w16cid:durableId="116917115">
     <w:abstractNumId w:val="0"/>
   </w:num>
-  <w:num w:numId="7">
+  <w:num w:numId="7" w16cid:durableId="851838950">
     <w:abstractNumId w:val="10"/>
   </w:num>
-  <w:num w:numId="8">
+  <w:num w:numId="8" w16cid:durableId="1724403778">
     <w:abstractNumId w:val="5"/>
   </w:num>
-  <w:num w:numId="9">
+  <w:num w:numId="9" w16cid:durableId="492915273">
     <w:abstractNumId w:val="7"/>
   </w:num>
-  <w:num w:numId="10">
+  <w:num w:numId="10" w16cid:durableId="69425102">
     <w:abstractNumId w:val="4"/>
   </w:num>
-  <w:num w:numId="11">
+  <w:num w:numId="11" w16cid:durableId="1519735898">
     <w:abstractNumId w:val="2"/>
   </w:num>
-  <w:num w:numId="12">
+  <w:num w:numId="12" w16cid:durableId="793519845">
     <w:abstractNumId w:val="1"/>
   </w:num>
-  <w:num w:numId="13">
+  <w:num w:numId="13" w16cid:durableId="1456945834">
     <w:abstractNumId w:val="9"/>
   </w:num>
 </w:numbering>
 </file>
 
 <file path=word/styles.xml><?xml version="1.0" encoding="utf-8"?>
-<w:styles xmlns:mc="http://schemas.openxmlformats.org/markup-compatibility/2006" xmlns:r="http://schemas.openxmlformats.org/officeDocument/2006/relationships" xmlns:w="http://schemas.openxmlformats.org/wordprocessingml/2006/main" xmlns:w14="http://schemas.microsoft.com/office/word/2010/wordml" xmlns:w15="http://schemas.microsoft.com/office/word/2012/wordml" xmlns:w16cex="http://schemas.microsoft.com/office/word/2018/wordml/cex" xmlns:w16cid="http://schemas.microsoft.com/office/word/2016/wordml/cid" xmlns:w16="http://schemas.microsoft.com/office/word/2018/wordml" xmlns:w16sdtdh="http://schemas.microsoft.com/office/word/2020/wordml/sdtdatahash" xmlns:w16se="http://schemas.microsoft.com/office/word/2015/wordml/symex" mc:Ignorable="w14 w15 w16se w16cid w16 w16cex w16sdtdh">
+<w:styles xmlns:mc="http://schemas.openxmlformats.org/markup-compatibility/2006" xmlns:r="http://schemas.openxmlformats.org/officeDocument/2006/relationships" xmlns:w="http://schemas.openxmlformats.org/wordprocessingml/2006/main" xmlns:w14="http://schemas.microsoft.com/office/word/2010/wordml" xmlns:w15="http://schemas.microsoft.com/office/word/2012/wordml" xmlns:w16cex="http://schemas.microsoft.com/office/word/2018/wordml/cex" xmlns:w16cid="http://schemas.microsoft.com/office/word/2016/wordml/cid" xmlns:w16="http://schemas.microsoft.com/office/word/2018/wordml" xmlns:w16du="http://schemas.microsoft.com/office/word/2023/wordml/word16du" xmlns:w16sdtdh="http://schemas.microsoft.com/office/word/2020/wordml/sdtdatahash" xmlns:w16sdtfl="http://schemas.microsoft.com/office/word/2024/wordml/sdtformatlock" xmlns:w16se="http://schemas.microsoft.com/office/word/2015/wordml/symex" mc:Ignorable="w14 w15 w16se w16cid w16 w16cex w16sdtdh w16sdtfl w16du">
   <w:docDefaults>
     <w:rPrDefault>
       <w:rPr>
@@ -8053,7 +8019,6 @@
   <w:style w:type="character" w:default="1" w:styleId="Absatz-Standardschriftart">
     <w:name w:val="Default Paragraph Font"/>
     <w:uiPriority w:val="1"/>
-    <w:semiHidden/>
     <w:unhideWhenUsed/>
   </w:style>
   <w:style w:type="table" w:default="1" w:styleId="NormaleTabelle">
@@ -8860,21 +8825,10 @@
 </file>
 
 <file path=customXml/item1.xml><?xml version="1.0" encoding="utf-8"?>
-<p:properties xmlns:p="http://schemas.microsoft.com/office/2006/metadata/properties" xmlns:xsi="http://www.w3.org/2001/XMLSchema-instance" xmlns:pc="http://schemas.microsoft.com/office/infopath/2007/PartnerControls">
-  <documentManagement/>
-</p:properties>
+<b:Sources xmlns:b="http://schemas.openxmlformats.org/officeDocument/2006/bibliography" xmlns="http://schemas.openxmlformats.org/officeDocument/2006/bibliography" SelectedStyle="\APASixthEditionOfficeOnline.xsl" StyleName="APA" Version="6"/>
 </file>
 
 <file path=customXml/item2.xml><?xml version="1.0" encoding="utf-8"?>
-<?mso-contentType ?>
-<FormTemplates xmlns="http://schemas.microsoft.com/sharepoint/v3/contenttype/forms">
-  <Display>DocumentLibraryForm</Display>
-  <Edit>DocumentLibraryForm</Edit>
-  <New>DocumentLibraryForm</New>
-</FormTemplates>
-</file>
-
-<file path=customXml/item3.xml><?xml version="1.0" encoding="utf-8"?>
 <ct:contentTypeSchema xmlns:ct="http://schemas.microsoft.com/office/2006/metadata/contentType" xmlns:ma="http://schemas.microsoft.com/office/2006/metadata/properties/metaAttributes" ct:_="" ma:_="" ma:contentTypeName="Dokument" ma:contentTypeID="0x010100D9970EE2D0B9D848B0EDDEC5F3FDEA1F" ma:contentTypeVersion="6" ma:contentTypeDescription="Ein neues Dokument erstellen." ma:contentTypeScope="" ma:versionID="1042a1070ca37fa5426e05aa849ace9f">
   <xsd:schema xmlns:xsd="http://www.w3.org/2001/XMLSchema" xmlns:xs="http://www.w3.org/2001/XMLSchema" xmlns:p="http://schemas.microsoft.com/office/2006/metadata/properties" xmlns:ns2="b4001dc7-5ac3-414f-a5b3-1c3e9b88404e" xmlns:ns3="0fc117a5-f526-4152-8098-147fb5c91502" targetNamespace="http://schemas.microsoft.com/office/2006/metadata/properties" ma:root="true" ma:fieldsID="90464cb28e5011a286b092a1df507309" ns2:_="" ns3:_="">
     <xsd:import namespace="b4001dc7-5ac3-414f-a5b3-1c3e9b88404e"/>
@@ -9051,28 +9005,30 @@
 </ct:contentTypeSchema>
 </file>
 
+<file path=customXml/item3.xml><?xml version="1.0" encoding="utf-8"?>
+<?mso-contentType ?>
+<FormTemplates xmlns="http://schemas.microsoft.com/sharepoint/v3/contenttype/forms">
+  <Display>DocumentLibraryForm</Display>
+  <Edit>DocumentLibraryForm</Edit>
+  <New>DocumentLibraryForm</New>
+</FormTemplates>
+</file>
+
 <file path=customXml/item4.xml><?xml version="1.0" encoding="utf-8"?>
-<b:Sources xmlns:b="http://schemas.openxmlformats.org/officeDocument/2006/bibliography" xmlns="http://schemas.openxmlformats.org/officeDocument/2006/bibliography" SelectedStyle="\APASixthEditionOfficeOnline.xsl" StyleName="APA" Version="6"/>
+<p:properties xmlns:p="http://schemas.microsoft.com/office/2006/metadata/properties" xmlns:xsi="http://www.w3.org/2001/XMLSchema-instance" xmlns:pc="http://schemas.microsoft.com/office/infopath/2007/PartnerControls">
+  <documentManagement/>
+</p:properties>
 </file>
 
 <file path=customXml/itemProps1.xml><?xml version="1.0" encoding="utf-8"?>
-<ds:datastoreItem xmlns:ds="http://schemas.openxmlformats.org/officeDocument/2006/customXml" ds:itemID="{AB8019EF-AAD3-44A6-9310-8FBBDE9D1830}">
+<ds:datastoreItem xmlns:ds="http://schemas.openxmlformats.org/officeDocument/2006/customXml" ds:itemID="{13AE3276-7D1B-4866-AA4D-48348BD1AD46}">
   <ds:schemaRefs>
-    <ds:schemaRef ds:uri="http://schemas.microsoft.com/office/2006/metadata/properties"/>
-    <ds:schemaRef ds:uri="http://schemas.microsoft.com/office/infopath/2007/PartnerControls"/>
+    <ds:schemaRef ds:uri="http://schemas.openxmlformats.org/officeDocument/2006/bibliography"/>
   </ds:schemaRefs>
 </ds:datastoreItem>
 </file>
 
 <file path=customXml/itemProps2.xml><?xml version="1.0" encoding="utf-8"?>
-<ds:datastoreItem xmlns:ds="http://schemas.openxmlformats.org/officeDocument/2006/customXml" ds:itemID="{B7B8547F-6C8F-46C3-ACE3-501B783A3C36}">
-  <ds:schemaRefs>
-    <ds:schemaRef ds:uri="http://schemas.microsoft.com/sharepoint/v3/contenttype/forms"/>
-  </ds:schemaRefs>
-</ds:datastoreItem>
-</file>
-
-<file path=customXml/itemProps3.xml><?xml version="1.0" encoding="utf-8"?>
 <ds:datastoreItem xmlns:ds="http://schemas.openxmlformats.org/officeDocument/2006/customXml" ds:itemID="{16EDDC9C-C407-4B72-8405-CC28E1D2B3A9}">
   <ds:schemaRefs>
     <ds:schemaRef ds:uri="http://schemas.microsoft.com/office/2006/metadata/contentType"/>
@@ -9091,10 +9047,19 @@
 </ds:datastoreItem>
 </file>
 
+<file path=customXml/itemProps3.xml><?xml version="1.0" encoding="utf-8"?>
+<ds:datastoreItem xmlns:ds="http://schemas.openxmlformats.org/officeDocument/2006/customXml" ds:itemID="{B7B8547F-6C8F-46C3-ACE3-501B783A3C36}">
+  <ds:schemaRefs>
+    <ds:schemaRef ds:uri="http://schemas.microsoft.com/sharepoint/v3/contenttype/forms"/>
+  </ds:schemaRefs>
+</ds:datastoreItem>
+</file>
+
 <file path=customXml/itemProps4.xml><?xml version="1.0" encoding="utf-8"?>
-<ds:datastoreItem xmlns:ds="http://schemas.openxmlformats.org/officeDocument/2006/customXml" ds:itemID="{13AE3276-7D1B-4866-AA4D-48348BD1AD46}">
+<ds:datastoreItem xmlns:ds="http://schemas.openxmlformats.org/officeDocument/2006/customXml" ds:itemID="{AB8019EF-AAD3-44A6-9310-8FBBDE9D1830}">
   <ds:schemaRefs>
-    <ds:schemaRef ds:uri="http://schemas.openxmlformats.org/officeDocument/2006/bibliography"/>
+    <ds:schemaRef ds:uri="http://schemas.microsoft.com/office/2006/metadata/properties"/>
+    <ds:schemaRef ds:uri="http://schemas.microsoft.com/office/infopath/2007/PartnerControls"/>
   </ds:schemaRefs>
 </ds:datastoreItem>
 </file>
</xml_diff>

<commit_message>
Kleine Anpassungen für Max
</commit_message>
<xml_diff>
--- a/Spezifikation.docx
+++ b/Spezifikation.docx
@@ -4530,8 +4530,13 @@
         <w:t xml:space="preserve">. </w:t>
       </w:r>
       <w:r>
-        <w:t>Für die Registrierung gibt es ein Formular mit den Feldern Vorname, Nachname, E-Mailadresse, Benutzername und gewünschtes Passwort. Alle Felder sind dabei verpflichtend auszufüllen</w:t>
-      </w:r>
+        <w:t xml:space="preserve">Für die Registrierung gibt es ein Formular mit den Feldern Vorname, Nachname, E-Mailadresse, Benutzername und gewünschtes Passwort. Alle Felder sind dabei verpflichtend </w:t>
+      </w:r>
+      <w:proofErr w:type="gramStart"/>
+      <w:r>
+        <w:t>auszufüllen</w:t>
+      </w:r>
+      <w:proofErr w:type="gramEnd"/>
       <w:r>
         <w:t xml:space="preserve"> um das Formular abschicken zu können</w:t>
       </w:r>
@@ -4876,7 +4881,15 @@
     </w:p>
     <w:p>
       <w:r>
-        <w:t>Nutzende, die eigene Rezepte erstellt haben, können die d</w:t>
+        <w:t xml:space="preserve">Nutzende, </w:t>
+      </w:r>
+      <w:proofErr w:type="gramStart"/>
+      <w:r>
+        <w:t>die eigene Rezepte</w:t>
+      </w:r>
+      <w:proofErr w:type="gramEnd"/>
+      <w:r>
+        <w:t xml:space="preserve"> erstellt haben, können die d</w:t>
       </w:r>
       <w:r>
         <w:t xml:space="preserve">urchschnittliche Bewertung </w:t>
@@ -5721,30 +5734,25 @@
         </w:numPr>
         <w:spacing w:before="0" w:after="160" w:line="259" w:lineRule="auto"/>
         <w:jc w:val="left"/>
-        <w:rPr>
-          <w:highlight w:val="yellow"/>
-        </w:rPr>
-      </w:pPr>
-      <w:r>
-        <w:rPr>
-          <w:highlight w:val="yellow"/>
-        </w:rPr>
-        <w:t xml:space="preserve">Passwörter verschlüsselt gespeichert (z. B. </w:t>
+      </w:pPr>
+      <w:bookmarkStart w:id="43" w:name="_Toc198897050"/>
+      <w:r>
+        <w:t xml:space="preserve">Passwörter verschlüsselt gespeichert </w:t>
+      </w:r>
+      <w:r>
+        <w:t xml:space="preserve">mit </w:t>
       </w:r>
       <w:proofErr w:type="spellStart"/>
       <w:r>
-        <w:rPr>
-          <w:highlight w:val="yellow"/>
-        </w:rPr>
-        <w:t>bcrypt</w:t>
+        <w:t>b</w:t>
+      </w:r>
+      <w:r>
+        <w:t>C</w:t>
+      </w:r>
+      <w:r>
+        <w:t>rypt</w:t>
       </w:r>
       <w:proofErr w:type="spellEnd"/>
-      <w:r>
-        <w:rPr>
-          <w:highlight w:val="yellow"/>
-        </w:rPr>
-        <w:t>)</w:t>
-      </w:r>
     </w:p>
     <w:p>
       <w:pPr>
@@ -5755,14 +5763,8 @@
         </w:numPr>
         <w:spacing w:before="0" w:after="160" w:line="259" w:lineRule="auto"/>
         <w:jc w:val="left"/>
-        <w:rPr>
-          <w:highlight w:val="yellow"/>
-        </w:rPr>
-      </w:pPr>
-      <w:r>
-        <w:rPr>
-          <w:highlight w:val="yellow"/>
-        </w:rPr>
+      </w:pPr>
+      <w:r>
         <w:t>Nur angemeldete Nutzende dürfen Inhalte erstellen oder ändern</w:t>
       </w:r>
     </w:p>
@@ -5775,43 +5777,53 @@
         </w:numPr>
         <w:spacing w:before="0" w:after="160" w:line="259" w:lineRule="auto"/>
         <w:jc w:val="left"/>
-        <w:rPr>
-          <w:highlight w:val="yellow"/>
-        </w:rPr>
-      </w:pPr>
-      <w:r>
-        <w:rPr>
-          <w:highlight w:val="yellow"/>
-        </w:rPr>
-        <w:t>Kommentare und Bewertungen können durch Admins moderiert werden</w:t>
-      </w:r>
+      </w:pPr>
+      <w:r>
+        <w:t>Admins können Nutzer sperren und Kommentare und Rezepte löschen</w:t>
+      </w:r>
+    </w:p>
+    <w:p>
+      <w:pPr>
+        <w:pStyle w:val="berschrift1"/>
+      </w:pPr>
+      <w:r>
+        <w:t>Technische Anforderungen</w:t>
+      </w:r>
+      <w:bookmarkEnd w:id="43"/>
     </w:p>
     <w:p>
       <w:pPr>
         <w:pStyle w:val="Listenabsatz"/>
         <w:numPr>
           <w:ilvl w:val="0"/>
-          <w:numId w:val="10"/>
+          <w:numId w:val="11"/>
         </w:numPr>
         <w:spacing w:before="0" w:after="160" w:line="259" w:lineRule="auto"/>
         <w:jc w:val="left"/>
       </w:pPr>
       <w:r>
-        <w:rPr>
-          <w:highlight w:val="yellow"/>
-        </w:rPr>
-        <w:t>DSGVO-konforme Datenschutzerklärung und Nutzungsbedingungen erforderlich</w:t>
-      </w:r>
-    </w:p>
-    <w:p>
-      <w:pPr>
-        <w:pStyle w:val="berschrift1"/>
-      </w:pPr>
-      <w:bookmarkStart w:id="43" w:name="_Toc198897050"/>
-      <w:r>
-        <w:t>Technische Anforderungen</w:t>
-      </w:r>
-      <w:bookmarkEnd w:id="43"/>
+        <w:t>Frontend: HTML5, CSS3, JavaScript</w:t>
+      </w:r>
+    </w:p>
+    <w:p>
+      <w:pPr>
+        <w:pStyle w:val="Listenabsatz"/>
+        <w:numPr>
+          <w:ilvl w:val="0"/>
+          <w:numId w:val="11"/>
+        </w:numPr>
+        <w:spacing w:before="0" w:after="160" w:line="259" w:lineRule="auto"/>
+        <w:jc w:val="left"/>
+      </w:pPr>
+      <w:r>
+        <w:t xml:space="preserve">Backend: </w:t>
+      </w:r>
+      <w:r>
+        <w:t>Java, Spring-Framework</w:t>
+      </w:r>
+      <w:r>
+        <w:t>, Rest-API</w:t>
+      </w:r>
     </w:p>
     <w:p>
       <w:pPr>
@@ -5830,81 +5842,7 @@
         <w:rPr>
           <w:highlight w:val="yellow"/>
         </w:rPr>
-        <w:t>Frontend: HTML5, CSS3, JavaScript (Framework z. B. React, Vue)</w:t>
-      </w:r>
-    </w:p>
-    <w:p>
-      <w:pPr>
-        <w:pStyle w:val="Listenabsatz"/>
-        <w:numPr>
-          <w:ilvl w:val="0"/>
-          <w:numId w:val="11"/>
-        </w:numPr>
-        <w:spacing w:before="0" w:after="160" w:line="259" w:lineRule="auto"/>
-        <w:jc w:val="left"/>
-        <w:rPr>
-          <w:highlight w:val="yellow"/>
-        </w:rPr>
-      </w:pPr>
-      <w:r>
-        <w:rPr>
-          <w:highlight w:val="yellow"/>
-        </w:rPr>
-        <w:t xml:space="preserve">Backend: Node.js, Python oder PHP mit </w:t>
-      </w:r>
-      <w:proofErr w:type="spellStart"/>
-      <w:r>
-        <w:rPr>
-          <w:highlight w:val="yellow"/>
-        </w:rPr>
-        <w:t>RESTful</w:t>
-      </w:r>
-      <w:proofErr w:type="spellEnd"/>
-      <w:r>
-        <w:rPr>
-          <w:highlight w:val="yellow"/>
-        </w:rPr>
-        <w:t xml:space="preserve"> API</w:t>
-      </w:r>
-    </w:p>
-    <w:p>
-      <w:pPr>
-        <w:pStyle w:val="Listenabsatz"/>
-        <w:numPr>
-          <w:ilvl w:val="0"/>
-          <w:numId w:val="11"/>
-        </w:numPr>
-        <w:spacing w:before="0" w:after="160" w:line="259" w:lineRule="auto"/>
-        <w:jc w:val="left"/>
-        <w:rPr>
-          <w:highlight w:val="yellow"/>
-        </w:rPr>
-      </w:pPr>
-      <w:r>
-        <w:rPr>
-          <w:highlight w:val="yellow"/>
-        </w:rPr>
         <w:t>Datenbank: PostgreSQL, MySQL oder MongoDB</w:t>
-      </w:r>
-    </w:p>
-    <w:p>
-      <w:pPr>
-        <w:pStyle w:val="Listenabsatz"/>
-        <w:numPr>
-          <w:ilvl w:val="0"/>
-          <w:numId w:val="11"/>
-        </w:numPr>
-        <w:spacing w:before="0" w:after="160" w:line="259" w:lineRule="auto"/>
-        <w:jc w:val="left"/>
-        <w:rPr>
-          <w:highlight w:val="yellow"/>
-        </w:rPr>
-      </w:pPr>
-      <w:r>
-        <w:rPr>
-          <w:highlight w:val="yellow"/>
-        </w:rPr>
-        <w:t>Authentifizierung: JWT oder OAuth 2.0</w:t>
       </w:r>
     </w:p>
     <w:p>
@@ -5922,26 +5860,23 @@
       </w:pPr>
       <w:r>
         <w:rPr>
-          <w:highlight w:val="yellow"/>
           <w:lang w:val="en-US"/>
         </w:rPr>
-        <w:t xml:space="preserve">Hosting: Cloud-Server (z. B. AWS, Azure, </w:t>
+        <w:t xml:space="preserve">Hosting: Cloud-Server </w:t>
       </w:r>
       <w:proofErr w:type="spellStart"/>
       <w:r>
         <w:rPr>
-          <w:highlight w:val="yellow"/>
           <w:lang w:val="en-US"/>
         </w:rPr>
-        <w:t>Vercel</w:t>
+        <w:t>bei</w:t>
       </w:r>
       <w:proofErr w:type="spellEnd"/>
       <w:r>
         <w:rPr>
-          <w:highlight w:val="yellow"/>
           <w:lang w:val="en-US"/>
         </w:rPr>
-        <w:t>)</w:t>
+        <w:t xml:space="preserve"> phpMyAdmin.co</w:t>
       </w:r>
     </w:p>
     <w:p>

</xml_diff>